<commit_message>
Annex: fill with dots when responsible person not provided, sort records by school when generating delivery, change wz template
</commit_message>
<xml_diff>
--- a/mergefield_docs_templates/wz.docx
+++ b/mergefield_docs_templates/wz.docx
@@ -1,11 +1,10 @@
 
 <file path=word/document.xml><?xml version="1.0" encoding="utf-8"?>
-<w:document xmlns:o="urn:schemas-microsoft-com:office:office" xmlns:r="http://schemas.openxmlformats.org/officeDocument/2006/relationships" xmlns:v="urn:schemas-microsoft-com:vml" xmlns:w="http://schemas.openxmlformats.org/wordprocessingml/2006/main" xmlns:w10="urn:schemas-microsoft-com:office:word" xmlns:wp="http://schemas.openxmlformats.org/drawingml/2006/wordprocessingDrawing" xmlns:wps="http://schemas.microsoft.com/office/word/2010/wordprocessingShape" xmlns:wpg="http://schemas.microsoft.com/office/word/2010/wordprocessingGroup" xmlns:mc="http://schemas.openxmlformats.org/markup-compatibility/2006" xmlns:wp14="http://schemas.microsoft.com/office/word/2010/wordprocessingDrawing" xmlns:w14="http://schemas.microsoft.com/office/word/2010/wordml" xmlns:w15="http://schemas.microsoft.com/office/word/2012/wordml" mc:Ignorable="w14 wp14 w15">
+<w:document xmlns:wpc="http://schemas.microsoft.com/office/word/2010/wordprocessingCanvas" xmlns:cx="http://schemas.microsoft.com/office/drawing/2014/chartex" xmlns:cx1="http://schemas.microsoft.com/office/drawing/2015/9/8/chartex" xmlns:mc="http://schemas.openxmlformats.org/markup-compatibility/2006" xmlns:o="urn:schemas-microsoft-com:office:office" xmlns:r="http://schemas.openxmlformats.org/officeDocument/2006/relationships" xmlns:m="http://schemas.openxmlformats.org/officeDocument/2006/math" xmlns:v="urn:schemas-microsoft-com:vml" xmlns:wp14="http://schemas.microsoft.com/office/word/2010/wordprocessingDrawing" xmlns:wp="http://schemas.openxmlformats.org/drawingml/2006/wordprocessingDrawing" xmlns:w10="urn:schemas-microsoft-com:office:word" xmlns:w="http://schemas.openxmlformats.org/wordprocessingml/2006/main" xmlns:w14="http://schemas.microsoft.com/office/word/2010/wordml" xmlns:w15="http://schemas.microsoft.com/office/word/2012/wordml" xmlns:w16se="http://schemas.microsoft.com/office/word/2015/wordml/symex" xmlns:wpg="http://schemas.microsoft.com/office/word/2010/wordprocessingGroup" xmlns:wpi="http://schemas.microsoft.com/office/word/2010/wordprocessingInk" xmlns:wne="http://schemas.microsoft.com/office/word/2006/wordml" xmlns:wps="http://schemas.microsoft.com/office/word/2010/wordprocessingShape" mc:Ignorable="w14 w15 w16se wp14">
   <w:body>
     <w:p>
       <w:pPr>
         <w:pStyle w:val="Default"/>
-        <w:spacing w:before="120" w:after="0"/>
         <w:jc w:val="right"/>
         <w:rPr>
           <w:rFonts w:ascii="Arial" w:hAnsi="Arial"/>
@@ -13,7 +12,7 @@
       </w:pPr>
       <w:r>
         <w:rPr>
-          <w:rFonts w:cs="Arial" w:ascii="Arial" w:hAnsi="Arial"/>
+          <w:rFonts w:ascii="Arial" w:hAnsi="Arial" w:cs="Arial"/>
           <w:sz w:val="20"/>
           <w:szCs w:val="20"/>
         </w:rPr>
@@ -21,39 +20,39 @@
       </w:r>
       <w:r>
         <w:rPr>
-          <w:sz w:val="20"/>
-          <w:szCs w:val="20"/>
-          <w:rFonts w:cs="Arial" w:ascii="Arial" w:hAnsi="Arial"/>
+          <w:rFonts w:ascii="Arial" w:hAnsi="Arial" w:cs="Arial"/>
+          <w:sz w:val="20"/>
+          <w:szCs w:val="20"/>
         </w:rPr>
         <w:instrText xml:space="preserve"> MERGEFIELD city </w:instrText>
       </w:r>
       <w:r>
         <w:rPr>
-          <w:sz w:val="20"/>
-          <w:szCs w:val="20"/>
-          <w:rFonts w:cs="Arial" w:ascii="Arial" w:hAnsi="Arial"/>
+          <w:rFonts w:ascii="Arial" w:hAnsi="Arial" w:cs="Arial"/>
+          <w:sz w:val="20"/>
+          <w:szCs w:val="20"/>
         </w:rPr>
         <w:fldChar w:fldCharType="separate"/>
       </w:r>
       <w:r>
         <w:rPr>
-          <w:sz w:val="20"/>
-          <w:szCs w:val="20"/>
-          <w:rFonts w:cs="Arial" w:ascii="Arial" w:hAnsi="Arial"/>
+          <w:rFonts w:ascii="Arial" w:hAnsi="Arial" w:cs="Arial"/>
+          <w:sz w:val="20"/>
+          <w:szCs w:val="20"/>
         </w:rPr>
         <w:t>«city»</w:t>
       </w:r>
       <w:r>
         <w:rPr>
-          <w:sz w:val="20"/>
-          <w:szCs w:val="20"/>
-          <w:rFonts w:cs="Arial" w:ascii="Arial" w:hAnsi="Arial"/>
+          <w:rFonts w:ascii="Arial" w:hAnsi="Arial" w:cs="Arial"/>
+          <w:sz w:val="20"/>
+          <w:szCs w:val="20"/>
         </w:rPr>
         <w:fldChar w:fldCharType="end"/>
       </w:r>
       <w:r>
         <w:rPr>
-          <w:rFonts w:cs="Arial" w:ascii="Arial" w:hAnsi="Arial"/>
+          <w:rFonts w:ascii="Arial" w:hAnsi="Arial" w:cs="Arial"/>
           <w:sz w:val="20"/>
           <w:szCs w:val="20"/>
           <w:lang w:val="en-US"/>
@@ -62,7 +61,7 @@
       </w:r>
       <w:r>
         <w:rPr>
-          <w:rFonts w:cs="Arial" w:ascii="Arial" w:hAnsi="Arial"/>
+          <w:rFonts w:ascii="Arial" w:hAnsi="Arial" w:cs="Arial"/>
           <w:sz w:val="20"/>
           <w:szCs w:val="20"/>
         </w:rPr>
@@ -70,33 +69,33 @@
       </w:r>
       <w:r>
         <w:rPr>
-          <w:sz w:val="20"/>
-          <w:szCs w:val="20"/>
-          <w:rFonts w:cs="Arial" w:ascii="Arial" w:hAnsi="Arial"/>
+          <w:rFonts w:ascii="Arial" w:hAnsi="Arial" w:cs="Arial"/>
+          <w:sz w:val="20"/>
+          <w:szCs w:val="20"/>
         </w:rPr>
         <w:instrText xml:space="preserve"> MERGEFIELD current_date </w:instrText>
       </w:r>
       <w:r>
         <w:rPr>
-          <w:sz w:val="20"/>
-          <w:szCs w:val="20"/>
-          <w:rFonts w:cs="Arial" w:ascii="Arial" w:hAnsi="Arial"/>
+          <w:rFonts w:ascii="Arial" w:hAnsi="Arial" w:cs="Arial"/>
+          <w:sz w:val="20"/>
+          <w:szCs w:val="20"/>
         </w:rPr>
         <w:fldChar w:fldCharType="separate"/>
       </w:r>
       <w:r>
         <w:rPr>
-          <w:sz w:val="20"/>
-          <w:szCs w:val="20"/>
-          <w:rFonts w:cs="Arial" w:ascii="Arial" w:hAnsi="Arial"/>
+          <w:rFonts w:ascii="Arial" w:hAnsi="Arial" w:cs="Arial"/>
+          <w:sz w:val="20"/>
+          <w:szCs w:val="20"/>
         </w:rPr>
         <w:t>«current_date»</w:t>
       </w:r>
       <w:r>
         <w:rPr>
-          <w:sz w:val="20"/>
-          <w:szCs w:val="20"/>
-          <w:rFonts w:cs="Arial" w:ascii="Arial" w:hAnsi="Arial"/>
+          <w:rFonts w:ascii="Arial" w:hAnsi="Arial" w:cs="Arial"/>
+          <w:sz w:val="20"/>
+          <w:szCs w:val="20"/>
         </w:rPr>
         <w:fldChar w:fldCharType="end"/>
       </w:r>
@@ -111,15 +110,52 @@
       </w:pPr>
       <w:r>
         <w:rPr>
-          <w:rFonts w:cs="Arial" w:ascii="Arial" w:hAnsi="Arial"/>
+          <w:rFonts w:ascii="Arial" w:hAnsi="Arial" w:cs="Arial"/>
           <w:b/>
           <w:bCs/>
           <w:sz w:val="20"/>
           <w:szCs w:val="20"/>
           <w:lang w:val="en-US"/>
         </w:rPr>
-        <w:t>WZ- Dokument Wydania</w:t>
-      </w:r>
+        <w:t xml:space="preserve">WZ- </w:t>
+      </w:r>
+      <w:proofErr w:type="spellStart"/>
+      <w:r>
+        <w:rPr>
+          <w:rFonts w:ascii="Arial" w:hAnsi="Arial" w:cs="Arial"/>
+          <w:b/>
+          <w:bCs/>
+          <w:sz w:val="20"/>
+          <w:szCs w:val="20"/>
+          <w:lang w:val="en-US"/>
+        </w:rPr>
+        <w:t>Dokument</w:t>
+      </w:r>
+      <w:proofErr w:type="spellEnd"/>
+      <w:r>
+        <w:rPr>
+          <w:rFonts w:ascii="Arial" w:hAnsi="Arial" w:cs="Arial"/>
+          <w:b/>
+          <w:bCs/>
+          <w:sz w:val="20"/>
+          <w:szCs w:val="20"/>
+          <w:lang w:val="en-US"/>
+        </w:rPr>
+        <w:t xml:space="preserve"> </w:t>
+      </w:r>
+      <w:proofErr w:type="spellStart"/>
+      <w:r>
+        <w:rPr>
+          <w:rFonts w:ascii="Arial" w:hAnsi="Arial" w:cs="Arial"/>
+          <w:b/>
+          <w:bCs/>
+          <w:sz w:val="20"/>
+          <w:szCs w:val="20"/>
+          <w:lang w:val="en-US"/>
+        </w:rPr>
+        <w:t>Wydania</w:t>
+      </w:r>
+      <w:proofErr w:type="spellEnd"/>
     </w:p>
     <w:p>
       <w:pPr>
@@ -131,31 +167,19 @@
       </w:pPr>
       <w:r>
         <w:rPr>
-          <w:rFonts w:cs="Arial" w:ascii="Arial" w:hAnsi="Arial"/>
+          <w:rFonts w:ascii="Arial" w:hAnsi="Arial" w:cs="Arial"/>
           <w:b/>
           <w:bCs/>
           <w:sz w:val="20"/>
           <w:szCs w:val="20"/>
           <w:lang w:val="en-US"/>
         </w:rPr>
-        <w:t xml:space="preserve"> </w:t>
-      </w:r>
-      <w:r>
-        <w:rPr>
-          <w:rFonts w:cs="Arial" w:ascii="Arial" w:hAnsi="Arial"/>
-          <w:b/>
-          <w:bCs/>
-          <w:sz w:val="20"/>
-          <w:szCs w:val="20"/>
-          <w:lang w:val="en-US"/>
-        </w:rPr>
-        <w:t>ORYGINAŁ</w:t>
+        <w:t xml:space="preserve"> ORYGINAŁ</w:t>
       </w:r>
     </w:p>
     <w:tbl>
       <w:tblPr>
         <w:tblW w:w="7544" w:type="dxa"/>
-        <w:jc w:val="left"/>
         <w:tblInd w:w="109" w:type="dxa"/>
         <w:tblLayout w:type="fixed"/>
         <w:tblCellMar>
@@ -164,14 +188,13 @@
           <w:bottom w:w="55" w:type="dxa"/>
           <w:right w:w="55" w:type="dxa"/>
         </w:tblCellMar>
-        <w:tblLook w:firstRow="0" w:noVBand="0" w:lastRow="0" w:firstColumn="0" w:lastColumn="0" w:noHBand="0" w:val="0000"/>
+        <w:tblLook w:val="0000" w:firstRow="0" w:lastRow="0" w:firstColumn="0" w:lastColumn="0" w:noHBand="0" w:noVBand="0"/>
       </w:tblPr>
       <w:tblGrid>
         <w:gridCol w:w="3716"/>
-        <w:gridCol w:w="3827"/>
+        <w:gridCol w:w="3828"/>
       </w:tblGrid>
       <w:tr>
-        <w:trPr/>
         <w:tc>
           <w:tcPr>
             <w:tcW w:w="3716" w:type="dxa"/>
@@ -184,15 +207,13 @@
           <w:p>
             <w:pPr>
               <w:pStyle w:val="Default"/>
-              <w:widowControl w:val="false"/>
               <w:rPr>
                 <w:rFonts w:ascii="Arial" w:hAnsi="Arial"/>
               </w:rPr>
             </w:pPr>
-            <w:bookmarkStart w:id="0" w:name="_GoBack"/>
-            <w:r>
-              <w:rPr>
-                <w:rFonts w:cs="Arial" w:ascii="Arial" w:hAnsi="Arial"/>
+            <w:r>
+              <w:rPr>
+                <w:rFonts w:ascii="Arial" w:hAnsi="Arial" w:cs="Arial"/>
                 <w:b/>
                 <w:bCs/>
                 <w:sz w:val="20"/>
@@ -204,39 +225,47 @@
           <w:p>
             <w:pPr>
               <w:pStyle w:val="Default"/>
-              <w:widowControl w:val="false"/>
               <w:rPr>
                 <w:rFonts w:ascii="Arial" w:hAnsi="Arial"/>
               </w:rPr>
             </w:pPr>
             <w:r>
               <w:rPr>
-                <w:rFonts w:cs="Arial" w:ascii="Arial" w:hAnsi="Arial"/>
-                <w:sz w:val="20"/>
-                <w:szCs w:val="20"/>
-              </w:rPr>
-              <w:t>„</w:t>
-            </w:r>
-            <w:r>
-              <w:rPr>
-                <w:rFonts w:cs="Arial" w:ascii="Arial" w:hAnsi="Arial"/>
-                <w:sz w:val="20"/>
-                <w:szCs w:val="20"/>
-              </w:rPr>
-              <w:t>RYKO” s.c. Danuta Koszucka, Ryszard Koszucki, ul. Zawiszy Czarnego 1B</w:t>
+                <w:rFonts w:ascii="Arial" w:hAnsi="Arial" w:cs="Arial"/>
+                <w:sz w:val="20"/>
+                <w:szCs w:val="20"/>
+              </w:rPr>
+              <w:t xml:space="preserve">„RYKO” s.c. Danuta Koszucka, Ryszard </w:t>
+            </w:r>
+            <w:proofErr w:type="spellStart"/>
+            <w:r>
+              <w:rPr>
+                <w:rFonts w:ascii="Arial" w:hAnsi="Arial" w:cs="Arial"/>
+                <w:sz w:val="20"/>
+                <w:szCs w:val="20"/>
+              </w:rPr>
+              <w:t>Koszucki</w:t>
+            </w:r>
+            <w:proofErr w:type="spellEnd"/>
+            <w:r>
+              <w:rPr>
+                <w:rFonts w:ascii="Arial" w:hAnsi="Arial" w:cs="Arial"/>
+                <w:sz w:val="20"/>
+                <w:szCs w:val="20"/>
+              </w:rPr>
+              <w:t>, ul. Zawiszy Czarnego 1B</w:t>
             </w:r>
           </w:p>
           <w:p>
             <w:pPr>
               <w:pStyle w:val="Default"/>
-              <w:widowControl w:val="false"/>
               <w:rPr>
                 <w:rFonts w:ascii="Arial" w:hAnsi="Arial"/>
               </w:rPr>
             </w:pPr>
             <w:r>
               <w:rPr>
-                <w:rFonts w:cs="Arial" w:ascii="Arial" w:hAnsi="Arial"/>
+                <w:rFonts w:ascii="Arial" w:hAnsi="Arial" w:cs="Arial"/>
                 <w:sz w:val="20"/>
                 <w:szCs w:val="20"/>
               </w:rPr>
@@ -246,14 +275,13 @@
           <w:p>
             <w:pPr>
               <w:pStyle w:val="Default"/>
-              <w:widowControl w:val="false"/>
               <w:rPr>
                 <w:rFonts w:ascii="Arial" w:hAnsi="Arial"/>
               </w:rPr>
             </w:pPr>
             <w:r>
               <w:rPr>
-                <w:rFonts w:cs="Arial" w:ascii="Arial" w:hAnsi="Arial"/>
+                <w:rFonts w:ascii="Arial" w:hAnsi="Arial" w:cs="Arial"/>
                 <w:sz w:val="20"/>
                 <w:szCs w:val="20"/>
               </w:rPr>
@@ -261,7 +289,7 @@
             </w:r>
             <w:r>
               <w:rPr>
-                <w:rFonts w:cs="Arial" w:ascii="Arial" w:hAnsi="Arial"/>
+                <w:rFonts w:ascii="Arial" w:hAnsi="Arial" w:cs="Arial"/>
                 <w:sz w:val="20"/>
                 <w:szCs w:val="20"/>
                 <w:u w:val="single"/>
@@ -272,31 +300,37 @@
           <w:p>
             <w:pPr>
               <w:pStyle w:val="Default"/>
-              <w:widowControl w:val="false"/>
               <w:rPr>
                 <w:rFonts w:ascii="Arial" w:hAnsi="Arial"/>
               </w:rPr>
             </w:pPr>
             <w:r>
               <w:rPr>
-                <w:rFonts w:cs="Arial" w:ascii="Arial" w:hAnsi="Arial"/>
-                <w:sz w:val="20"/>
-                <w:szCs w:val="20"/>
-              </w:rPr>
-              <w:t>Tel.: 661 67 19 88</w:t>
+                <w:rFonts w:ascii="Arial" w:hAnsi="Arial" w:cs="Arial"/>
+                <w:sz w:val="20"/>
+                <w:szCs w:val="20"/>
+              </w:rPr>
+              <w:t xml:space="preserve">Tel.: 661 67 19 </w:t>
+            </w:r>
+            <w:r>
+              <w:rPr>
+                <w:rFonts w:ascii="Arial" w:hAnsi="Arial" w:cs="Arial"/>
+                <w:sz w:val="20"/>
+                <w:szCs w:val="20"/>
+              </w:rPr>
+              <w:t>88</w:t>
             </w:r>
           </w:p>
           <w:p>
             <w:pPr>
               <w:pStyle w:val="Default"/>
-              <w:widowControl w:val="false"/>
               <w:rPr>
                 <w:rFonts w:ascii="Arial" w:hAnsi="Arial"/>
               </w:rPr>
             </w:pPr>
             <w:r>
               <w:rPr>
-                <w:rFonts w:cs="Arial" w:ascii="Arial" w:hAnsi="Arial"/>
+                <w:rFonts w:ascii="Arial" w:hAnsi="Arial" w:cs="Arial"/>
                 <w:sz w:val="20"/>
                 <w:szCs w:val="20"/>
                 <w:lang w:val="en-US"/>
@@ -318,14 +352,14 @@
           <w:p>
             <w:pPr>
               <w:pStyle w:val="Default"/>
-              <w:widowControl w:val="false"/>
               <w:rPr>
                 <w:rFonts w:ascii="Arial" w:hAnsi="Arial"/>
+                <w:lang w:val="en-US"/>
               </w:rPr>
             </w:pPr>
             <w:r>
               <w:rPr>
-                <w:rFonts w:cs="Arial" w:ascii="Arial" w:hAnsi="Arial"/>
+                <w:rFonts w:ascii="Arial" w:hAnsi="Arial" w:cs="Arial"/>
                 <w:b/>
                 <w:bCs/>
                 <w:sz w:val="20"/>
@@ -338,14 +372,14 @@
           <w:p>
             <w:pPr>
               <w:pStyle w:val="Default"/>
-              <w:widowControl w:val="false"/>
               <w:rPr>
                 <w:rFonts w:ascii="Arial" w:hAnsi="Arial"/>
+                <w:lang w:val="en-US"/>
               </w:rPr>
             </w:pPr>
             <w:r>
               <w:rPr>
-                <w:rFonts w:cs="Arial" w:ascii="Arial" w:hAnsi="Arial"/>
+                <w:rFonts w:ascii="Arial" w:hAnsi="Arial" w:cs="Arial"/>
                 <w:sz w:val="20"/>
                 <w:szCs w:val="20"/>
               </w:rPr>
@@ -353,39 +387,41 @@
             </w:r>
             <w:r>
               <w:rPr>
-                <w:sz w:val="20"/>
-                <w:szCs w:val="20"/>
-                <w:rFonts w:cs="Arial" w:ascii="Arial" w:hAnsi="Arial"/>
+                <w:rFonts w:ascii="Arial" w:hAnsi="Arial" w:cs="Arial"/>
+                <w:sz w:val="20"/>
+                <w:szCs w:val="20"/>
+                <w:lang w:val="en-US"/>
               </w:rPr>
               <w:instrText xml:space="preserve"> MERGEFIELD name </w:instrText>
             </w:r>
             <w:r>
               <w:rPr>
-                <w:sz w:val="20"/>
-                <w:szCs w:val="20"/>
-                <w:rFonts w:cs="Arial" w:ascii="Arial" w:hAnsi="Arial"/>
+                <w:rFonts w:ascii="Arial" w:hAnsi="Arial" w:cs="Arial"/>
+                <w:sz w:val="20"/>
+                <w:szCs w:val="20"/>
               </w:rPr>
               <w:fldChar w:fldCharType="separate"/>
             </w:r>
             <w:r>
               <w:rPr>
-                <w:sz w:val="20"/>
-                <w:szCs w:val="20"/>
-                <w:rFonts w:cs="Arial" w:ascii="Arial" w:hAnsi="Arial"/>
+                <w:rFonts w:ascii="Arial" w:hAnsi="Arial" w:cs="Arial"/>
+                <w:sz w:val="20"/>
+                <w:szCs w:val="20"/>
+                <w:lang w:val="en-US"/>
               </w:rPr>
               <w:t>«name»</w:t>
             </w:r>
             <w:r>
               <w:rPr>
-                <w:sz w:val="20"/>
-                <w:szCs w:val="20"/>
-                <w:rFonts w:cs="Arial" w:ascii="Arial" w:hAnsi="Arial"/>
+                <w:rFonts w:ascii="Arial" w:hAnsi="Arial" w:cs="Arial"/>
+                <w:sz w:val="20"/>
+                <w:szCs w:val="20"/>
               </w:rPr>
               <w:fldChar w:fldCharType="end"/>
             </w:r>
             <w:r>
               <w:rPr>
-                <w:rFonts w:cs="Arial" w:ascii="Arial" w:hAnsi="Arial"/>
+                <w:rFonts w:ascii="Arial" w:hAnsi="Arial" w:cs="Arial"/>
                 <w:sz w:val="20"/>
                 <w:szCs w:val="20"/>
                 <w:lang w:val="en-US"/>
@@ -394,7 +430,7 @@
             </w:r>
             <w:r>
               <w:rPr>
-                <w:rFonts w:cs="Arial" w:ascii="Arial" w:hAnsi="Arial"/>
+                <w:rFonts w:ascii="Arial" w:hAnsi="Arial" w:cs="Arial"/>
                 <w:sz w:val="20"/>
                 <w:szCs w:val="20"/>
               </w:rPr>
@@ -402,33 +438,35 @@
             </w:r>
             <w:r>
               <w:rPr>
-                <w:sz w:val="20"/>
-                <w:szCs w:val="20"/>
-                <w:rFonts w:cs="Arial" w:ascii="Arial" w:hAnsi="Arial"/>
+                <w:rFonts w:ascii="Arial" w:hAnsi="Arial" w:cs="Arial"/>
+                <w:sz w:val="20"/>
+                <w:szCs w:val="20"/>
+                <w:lang w:val="en-US"/>
               </w:rPr>
               <w:instrText xml:space="preserve"> MERGEFIELD address </w:instrText>
             </w:r>
             <w:r>
               <w:rPr>
-                <w:sz w:val="20"/>
-                <w:szCs w:val="20"/>
-                <w:rFonts w:cs="Arial" w:ascii="Arial" w:hAnsi="Arial"/>
+                <w:rFonts w:ascii="Arial" w:hAnsi="Arial" w:cs="Arial"/>
+                <w:sz w:val="20"/>
+                <w:szCs w:val="20"/>
               </w:rPr>
               <w:fldChar w:fldCharType="separate"/>
             </w:r>
             <w:r>
               <w:rPr>
-                <w:sz w:val="20"/>
-                <w:szCs w:val="20"/>
-                <w:rFonts w:cs="Arial" w:ascii="Arial" w:hAnsi="Arial"/>
+                <w:rFonts w:ascii="Arial" w:hAnsi="Arial" w:cs="Arial"/>
+                <w:sz w:val="20"/>
+                <w:szCs w:val="20"/>
+                <w:lang w:val="en-US"/>
               </w:rPr>
               <w:t>«address»</w:t>
             </w:r>
             <w:r>
               <w:rPr>
-                <w:sz w:val="20"/>
-                <w:szCs w:val="20"/>
-                <w:rFonts w:cs="Arial" w:ascii="Arial" w:hAnsi="Arial"/>
+                <w:rFonts w:ascii="Arial" w:hAnsi="Arial" w:cs="Arial"/>
+                <w:sz w:val="20"/>
+                <w:szCs w:val="20"/>
               </w:rPr>
               <w:fldChar w:fldCharType="end"/>
             </w:r>
@@ -436,14 +474,14 @@
           <w:p>
             <w:pPr>
               <w:pStyle w:val="Default"/>
-              <w:widowControl w:val="false"/>
               <w:rPr>
                 <w:rFonts w:ascii="Arial" w:hAnsi="Arial"/>
+                <w:lang w:val="en-US"/>
               </w:rPr>
             </w:pPr>
             <w:r>
               <w:rPr>
-                <w:rFonts w:cs="Arial" w:ascii="Arial" w:hAnsi="Arial"/>
+                <w:rFonts w:ascii="Arial" w:hAnsi="Arial" w:cs="Arial"/>
                 <w:sz w:val="20"/>
                 <w:szCs w:val="20"/>
                 <w:lang w:val="en-US"/>
@@ -452,7 +490,7 @@
             </w:r>
             <w:r>
               <w:rPr>
-                <w:rFonts w:cs="Arial" w:ascii="Arial" w:hAnsi="Arial"/>
+                <w:rFonts w:ascii="Arial" w:hAnsi="Arial" w:cs="Arial"/>
                 <w:sz w:val="20"/>
                 <w:szCs w:val="20"/>
               </w:rPr>
@@ -460,33 +498,35 @@
             </w:r>
             <w:r>
               <w:rPr>
-                <w:sz w:val="20"/>
-                <w:szCs w:val="20"/>
-                <w:rFonts w:cs="Arial" w:ascii="Arial" w:hAnsi="Arial"/>
+                <w:rFonts w:ascii="Arial" w:hAnsi="Arial" w:cs="Arial"/>
+                <w:sz w:val="20"/>
+                <w:szCs w:val="20"/>
+                <w:lang w:val="en-US"/>
               </w:rPr>
               <w:instrText xml:space="preserve"> MERGEFIELD nip </w:instrText>
             </w:r>
             <w:r>
               <w:rPr>
-                <w:sz w:val="20"/>
-                <w:szCs w:val="20"/>
-                <w:rFonts w:cs="Arial" w:ascii="Arial" w:hAnsi="Arial"/>
+                <w:rFonts w:ascii="Arial" w:hAnsi="Arial" w:cs="Arial"/>
+                <w:sz w:val="20"/>
+                <w:szCs w:val="20"/>
               </w:rPr>
               <w:fldChar w:fldCharType="separate"/>
             </w:r>
             <w:r>
               <w:rPr>
-                <w:sz w:val="20"/>
-                <w:szCs w:val="20"/>
-                <w:rFonts w:cs="Arial" w:ascii="Arial" w:hAnsi="Arial"/>
+                <w:rFonts w:ascii="Arial" w:hAnsi="Arial" w:cs="Arial"/>
+                <w:sz w:val="20"/>
+                <w:szCs w:val="20"/>
+                <w:lang w:val="en-US"/>
               </w:rPr>
               <w:t>«nip»</w:t>
             </w:r>
             <w:r>
               <w:rPr>
-                <w:sz w:val="20"/>
-                <w:szCs w:val="20"/>
-                <w:rFonts w:cs="Arial" w:ascii="Arial" w:hAnsi="Arial"/>
+                <w:rFonts w:ascii="Arial" w:hAnsi="Arial" w:cs="Arial"/>
+                <w:sz w:val="20"/>
+                <w:szCs w:val="20"/>
               </w:rPr>
               <w:fldChar w:fldCharType="end"/>
             </w:r>
@@ -494,14 +534,14 @@
           <w:p>
             <w:pPr>
               <w:pStyle w:val="Default"/>
-              <w:widowControl w:val="false"/>
               <w:rPr>
                 <w:rFonts w:ascii="Arial" w:hAnsi="Arial"/>
+                <w:lang w:val="en-US"/>
               </w:rPr>
             </w:pPr>
             <w:r>
               <w:rPr>
-                <w:rFonts w:cs="Arial" w:ascii="Arial" w:hAnsi="Arial"/>
+                <w:rFonts w:ascii="Arial" w:hAnsi="Arial" w:cs="Arial"/>
                 <w:sz w:val="20"/>
                 <w:szCs w:val="20"/>
                 <w:lang w:val="en-US"/>
@@ -510,7 +550,7 @@
             </w:r>
             <w:r>
               <w:rPr>
-                <w:rFonts w:cs="Arial" w:ascii="Arial" w:hAnsi="Arial"/>
+                <w:rFonts w:ascii="Arial" w:hAnsi="Arial" w:cs="Arial"/>
                 <w:sz w:val="20"/>
                 <w:szCs w:val="20"/>
                 <w:lang w:val="en-US"/>
@@ -519,36 +559,56 @@
             </w:r>
             <w:r>
               <w:rPr>
-                <w:sz w:val="20"/>
-                <w:szCs w:val="20"/>
-                <w:rFonts w:cs="Arial" w:ascii="Arial" w:hAnsi="Arial"/>
+                <w:rFonts w:ascii="Arial" w:hAnsi="Arial" w:cs="Arial"/>
+                <w:sz w:val="20"/>
+                <w:szCs w:val="20"/>
                 <w:lang w:val="en-US"/>
               </w:rPr>
               <w:instrText xml:space="preserve"> MERGEFIELD regon </w:instrText>
             </w:r>
             <w:r>
               <w:rPr>
-                <w:sz w:val="20"/>
-                <w:szCs w:val="20"/>
-                <w:rFonts w:cs="Arial" w:ascii="Arial" w:hAnsi="Arial"/>
+                <w:rFonts w:ascii="Arial" w:hAnsi="Arial" w:cs="Arial"/>
+                <w:sz w:val="20"/>
+                <w:szCs w:val="20"/>
                 <w:lang w:val="en-US"/>
               </w:rPr>
               <w:fldChar w:fldCharType="separate"/>
             </w:r>
             <w:r>
               <w:rPr>
-                <w:sz w:val="20"/>
-                <w:szCs w:val="20"/>
-                <w:rFonts w:cs="Arial" w:ascii="Arial" w:hAnsi="Arial"/>
-                <w:lang w:val="en-US"/>
-              </w:rPr>
-              <w:t>«regon»</w:t>
-            </w:r>
-            <w:r>
-              <w:rPr>
-                <w:sz w:val="20"/>
-                <w:szCs w:val="20"/>
-                <w:rFonts w:cs="Arial" w:ascii="Arial" w:hAnsi="Arial"/>
+                <w:rFonts w:ascii="Arial" w:hAnsi="Arial" w:cs="Arial"/>
+                <w:sz w:val="20"/>
+                <w:szCs w:val="20"/>
+                <w:lang w:val="en-US"/>
+              </w:rPr>
+              <w:t>«</w:t>
+            </w:r>
+            <w:proofErr w:type="spellStart"/>
+            <w:r>
+              <w:rPr>
+                <w:rFonts w:ascii="Arial" w:hAnsi="Arial" w:cs="Arial"/>
+                <w:sz w:val="20"/>
+                <w:szCs w:val="20"/>
+                <w:lang w:val="en-US"/>
+              </w:rPr>
+              <w:t>regon</w:t>
+            </w:r>
+            <w:proofErr w:type="spellEnd"/>
+            <w:r>
+              <w:rPr>
+                <w:rFonts w:ascii="Arial" w:hAnsi="Arial" w:cs="Arial"/>
+                <w:sz w:val="20"/>
+                <w:szCs w:val="20"/>
+                <w:lang w:val="en-US"/>
+              </w:rPr>
+              <w:t>»</w:t>
+            </w:r>
+            <w:r>
+              <w:rPr>
+                <w:rFonts w:ascii="Arial" w:hAnsi="Arial" w:cs="Arial"/>
+                <w:sz w:val="20"/>
+                <w:szCs w:val="20"/>
                 <w:lang w:val="en-US"/>
               </w:rPr>
               <w:fldChar w:fldCharType="end"/>
@@ -557,14 +617,13 @@
           <w:p>
             <w:pPr>
               <w:pStyle w:val="Default"/>
-              <w:widowControl w:val="false"/>
               <w:rPr>
                 <w:rFonts w:ascii="Arial" w:hAnsi="Arial"/>
               </w:rPr>
             </w:pPr>
             <w:r>
               <w:rPr>
-                <w:rFonts w:cs="Arial" w:ascii="Arial" w:hAnsi="Arial"/>
+                <w:rFonts w:ascii="Arial" w:hAnsi="Arial" w:cs="Arial"/>
                 <w:sz w:val="20"/>
                 <w:szCs w:val="20"/>
                 <w:lang w:val="en-US"/>
@@ -573,7 +632,7 @@
             </w:r>
             <w:r>
               <w:rPr>
-                <w:rFonts w:cs="Arial" w:ascii="Arial" w:hAnsi="Arial"/>
+                <w:rFonts w:ascii="Arial" w:hAnsi="Arial" w:cs="Arial"/>
                 <w:sz w:val="20"/>
                 <w:szCs w:val="20"/>
                 <w:u w:val="single"/>
@@ -583,45 +642,44 @@
             </w:r>
             <w:r>
               <w:rPr>
-                <w:sz w:val="20"/>
+                <w:rFonts w:ascii="Arial" w:hAnsi="Arial" w:cs="Arial"/>
+                <w:sz w:val="20"/>
+                <w:szCs w:val="20"/>
                 <w:u w:val="single"/>
-                <w:szCs w:val="20"/>
-                <w:rFonts w:cs="Arial" w:ascii="Arial" w:hAnsi="Arial"/>
                 <w:lang w:val="en-US"/>
               </w:rPr>
               <w:instrText xml:space="preserve"> MERGEFIELD email </w:instrText>
             </w:r>
             <w:r>
               <w:rPr>
-                <w:sz w:val="20"/>
+                <w:rFonts w:ascii="Arial" w:hAnsi="Arial" w:cs="Arial"/>
+                <w:sz w:val="20"/>
+                <w:szCs w:val="20"/>
                 <w:u w:val="single"/>
-                <w:szCs w:val="20"/>
-                <w:rFonts w:cs="Arial" w:ascii="Arial" w:hAnsi="Arial"/>
                 <w:lang w:val="en-US"/>
               </w:rPr>
               <w:fldChar w:fldCharType="separate"/>
             </w:r>
             <w:r>
               <w:rPr>
-                <w:sz w:val="20"/>
+                <w:rFonts w:ascii="Arial" w:hAnsi="Arial" w:cs="Arial"/>
+                <w:sz w:val="20"/>
+                <w:szCs w:val="20"/>
                 <w:u w:val="single"/>
-                <w:szCs w:val="20"/>
-                <w:rFonts w:cs="Arial" w:ascii="Arial" w:hAnsi="Arial"/>
                 <w:lang w:val="en-US"/>
               </w:rPr>
               <w:t>«email»</w:t>
             </w:r>
             <w:r>
               <w:rPr>
-                <w:sz w:val="20"/>
+                <w:rFonts w:ascii="Arial" w:hAnsi="Arial" w:cs="Arial"/>
+                <w:sz w:val="20"/>
+                <w:szCs w:val="20"/>
                 <w:u w:val="single"/>
-                <w:szCs w:val="20"/>
-                <w:rFonts w:cs="Arial" w:ascii="Arial" w:hAnsi="Arial"/>
                 <w:lang w:val="en-US"/>
               </w:rPr>
               <w:fldChar w:fldCharType="end"/>
             </w:r>
-            <w:bookmarkEnd w:id="0"/>
           </w:p>
         </w:tc>
       </w:tr>
@@ -636,77 +694,67 @@
       </w:pPr>
       <w:r>
         <w:rPr>
-          <w:rFonts w:cs="Arial" w:ascii="Arial" w:hAnsi="Arial"/>
+          <w:rFonts w:ascii="Arial" w:hAnsi="Arial" w:cs="Arial"/>
           <w:b/>
           <w:bCs/>
           <w:sz w:val="20"/>
           <w:szCs w:val="20"/>
         </w:rPr>
-        <w:t xml:space="preserve"> </w:t>
-      </w:r>
-      <w:r>
-        <w:rPr>
-          <w:rFonts w:cs="Arial" w:ascii="Arial" w:hAnsi="Arial"/>
+        <w:t xml:space="preserve"> Porcja "</w:t>
+      </w:r>
+      <w:r>
+        <w:rPr>
+          <w:rFonts w:ascii="Arial" w:hAnsi="Arial" w:cs="Arial"/>
           <w:b/>
           <w:bCs/>
           <w:sz w:val="20"/>
           <w:szCs w:val="20"/>
         </w:rPr>
-        <w:t>Porcja "</w:t>
-      </w:r>
-      <w:r>
-        <w:rPr>
-          <w:rFonts w:cs="Arial" w:ascii="Arial" w:hAnsi="Arial"/>
+        <w:fldChar w:fldCharType="begin"/>
+      </w:r>
+      <w:r>
+        <w:rPr>
+          <w:rFonts w:ascii="Arial" w:hAnsi="Arial" w:cs="Arial"/>
           <w:b/>
           <w:bCs/>
           <w:sz w:val="20"/>
           <w:szCs w:val="20"/>
         </w:rPr>
-        <w:fldChar w:fldCharType="begin"/>
-      </w:r>
-      <w:r>
-        <w:rPr>
-          <w:sz w:val="20"/>
+        <w:instrText xml:space="preserve"> MERGEFIELD record_title </w:instrText>
+      </w:r>
+      <w:r>
+        <w:rPr>
+          <w:rFonts w:ascii="Arial" w:hAnsi="Arial" w:cs="Arial"/>
           <w:b/>
-          <w:szCs w:val="20"/>
           <w:bCs/>
-          <w:rFonts w:cs="Arial" w:ascii="Arial" w:hAnsi="Arial"/>
-        </w:rPr>
-        <w:instrText xml:space="preserve"> MERGEFIELD record_title </w:instrText>
-      </w:r>
-      <w:r>
-        <w:rPr>
-          <w:sz w:val="20"/>
+          <w:sz w:val="20"/>
+          <w:szCs w:val="20"/>
+        </w:rPr>
+        <w:fldChar w:fldCharType="separate"/>
+      </w:r>
+      <w:r>
+        <w:rPr>
+          <w:rFonts w:ascii="Arial" w:hAnsi="Arial" w:cs="Arial"/>
           <w:b/>
-          <w:szCs w:val="20"/>
           <w:bCs/>
-          <w:rFonts w:cs="Arial" w:ascii="Arial" w:hAnsi="Arial"/>
-        </w:rPr>
-        <w:fldChar w:fldCharType="separate"/>
-      </w:r>
-      <w:r>
-        <w:rPr>
-          <w:sz w:val="20"/>
+          <w:sz w:val="20"/>
+          <w:szCs w:val="20"/>
+        </w:rPr>
+        <w:t>«record_title»</w:t>
+      </w:r>
+      <w:r>
+        <w:rPr>
+          <w:rFonts w:ascii="Arial" w:hAnsi="Arial" w:cs="Arial"/>
           <w:b/>
-          <w:szCs w:val="20"/>
           <w:bCs/>
-          <w:rFonts w:cs="Arial" w:ascii="Arial" w:hAnsi="Arial"/>
-        </w:rPr>
-        <w:t>«record_title»</w:t>
-      </w:r>
-      <w:r>
-        <w:rPr>
-          <w:sz w:val="20"/>
-          <w:b/>
-          <w:szCs w:val="20"/>
-          <w:bCs/>
-          <w:rFonts w:cs="Arial" w:ascii="Arial" w:hAnsi="Arial"/>
+          <w:sz w:val="20"/>
+          <w:szCs w:val="20"/>
         </w:rPr>
         <w:fldChar w:fldCharType="end"/>
       </w:r>
       <w:r>
         <w:rPr>
-          <w:rFonts w:cs="Arial" w:ascii="Arial" w:hAnsi="Arial"/>
+          <w:rFonts w:ascii="Arial" w:hAnsi="Arial" w:cs="Arial"/>
           <w:b/>
           <w:bCs/>
           <w:sz w:val="20"/>
@@ -718,7 +766,6 @@
     <w:tbl>
       <w:tblPr>
         <w:tblW w:w="7560" w:type="dxa"/>
-        <w:jc w:val="left"/>
         <w:tblInd w:w="92" w:type="dxa"/>
         <w:tblLayout w:type="fixed"/>
         <w:tblCellMar>
@@ -727,15 +774,15 @@
           <w:bottom w:w="55" w:type="dxa"/>
           <w:right w:w="55" w:type="dxa"/>
         </w:tblCellMar>
-        <w:tblLook w:firstRow="0" w:noVBand="0" w:lastRow="0" w:firstColumn="0" w:lastColumn="0" w:noHBand="0" w:val="0000"/>
+        <w:tblLook w:val="0000" w:firstRow="0" w:lastRow="0" w:firstColumn="0" w:lastColumn="0" w:noHBand="0" w:noVBand="0"/>
       </w:tblPr>
       <w:tblGrid>
         <w:gridCol w:w="3733"/>
-        <w:gridCol w:w="3826"/>
+        <w:gridCol w:w="3827"/>
       </w:tblGrid>
       <w:tr>
         <w:trPr>
-          <w:trHeight w:val="189" w:hRule="atLeast"/>
+          <w:trHeight w:val="189"/>
         </w:trPr>
         <w:tc>
           <w:tcPr>
@@ -749,18 +796,25 @@
           <w:p>
             <w:pPr>
               <w:pStyle w:val="Default"/>
-              <w:widowControl w:val="false"/>
               <w:rPr>
                 <w:rFonts w:ascii="Arial" w:hAnsi="Arial"/>
               </w:rPr>
             </w:pPr>
             <w:r>
               <w:rPr>
-                <w:rFonts w:cs="Arial" w:ascii="Arial" w:hAnsi="Arial"/>
-                <w:sz w:val="20"/>
-                <w:szCs w:val="20"/>
-              </w:rPr>
-              <w:t>Liczba porcji:</w:t>
+                <w:rFonts w:ascii="Arial" w:hAnsi="Arial" w:cs="Arial"/>
+                <w:sz w:val="20"/>
+                <w:szCs w:val="20"/>
+              </w:rPr>
+              <w:t xml:space="preserve">Liczba </w:t>
+            </w:r>
+            <w:r>
+              <w:rPr>
+                <w:rFonts w:ascii="Arial" w:hAnsi="Arial" w:cs="Arial"/>
+                <w:sz w:val="20"/>
+                <w:szCs w:val="20"/>
+              </w:rPr>
+              <w:t>porcji:</w:t>
             </w:r>
           </w:p>
         </w:tc>
@@ -778,7 +832,6 @@
           <w:p>
             <w:pPr>
               <w:pStyle w:val="TableContents"/>
-              <w:widowControl w:val="false"/>
               <w:jc w:val="center"/>
               <w:rPr>
                 <w:rFonts w:ascii="Arial" w:hAnsi="Arial"/>
@@ -786,7 +839,7 @@
             </w:pPr>
             <w:r>
               <w:rPr>
-                <w:rFonts w:eastAsia="Calibri, Calibri" w:ascii="Arial" w:hAnsi="Arial"/>
+                <w:rFonts w:ascii="Arial" w:eastAsia="Calibri, Calibri" w:hAnsi="Arial"/>
                 <w:sz w:val="20"/>
                 <w:szCs w:val="20"/>
               </w:rPr>
@@ -794,33 +847,33 @@
             </w:r>
             <w:r>
               <w:rPr>
-                <w:sz w:val="20"/>
-                <w:szCs w:val="20"/>
-                <w:rFonts w:eastAsia="Calibri, Calibri" w:ascii="Arial" w:hAnsi="Arial"/>
+                <w:rFonts w:ascii="Arial" w:eastAsia="Calibri, Calibri" w:hAnsi="Arial"/>
+                <w:sz w:val="20"/>
+                <w:szCs w:val="20"/>
               </w:rPr>
               <w:instrText xml:space="preserve"> MERGEFIELD kids_no </w:instrText>
             </w:r>
             <w:r>
               <w:rPr>
-                <w:sz w:val="20"/>
-                <w:szCs w:val="20"/>
-                <w:rFonts w:eastAsia="Calibri, Calibri" w:ascii="Arial" w:hAnsi="Arial"/>
+                <w:rFonts w:ascii="Arial" w:eastAsia="Calibri, Calibri" w:hAnsi="Arial"/>
+                <w:sz w:val="20"/>
+                <w:szCs w:val="20"/>
               </w:rPr>
               <w:fldChar w:fldCharType="separate"/>
             </w:r>
             <w:r>
               <w:rPr>
-                <w:sz w:val="20"/>
-                <w:szCs w:val="20"/>
-                <w:rFonts w:eastAsia="Calibri, Calibri" w:ascii="Arial" w:hAnsi="Arial"/>
+                <w:rFonts w:ascii="Arial" w:eastAsia="Calibri, Calibri" w:hAnsi="Arial"/>
+                <w:sz w:val="20"/>
+                <w:szCs w:val="20"/>
               </w:rPr>
               <w:t>«kids_no»</w:t>
             </w:r>
             <w:r>
               <w:rPr>
-                <w:sz w:val="20"/>
-                <w:szCs w:val="20"/>
-                <w:rFonts w:eastAsia="Calibri, Calibri" w:ascii="Arial" w:hAnsi="Arial"/>
+                <w:rFonts w:ascii="Arial" w:eastAsia="Calibri, Calibri" w:hAnsi="Arial"/>
+                <w:sz w:val="20"/>
+                <w:szCs w:val="20"/>
               </w:rPr>
               <w:fldChar w:fldCharType="end"/>
             </w:r>
@@ -829,7 +882,7 @@
       </w:tr>
       <w:tr>
         <w:trPr>
-          <w:trHeight w:val="100" w:hRule="atLeast"/>
+          <w:trHeight w:val="100"/>
         </w:trPr>
         <w:tc>
           <w:tcPr>
@@ -842,14 +895,13 @@
           <w:p>
             <w:pPr>
               <w:pStyle w:val="TableContents"/>
-              <w:widowControl w:val="false"/>
               <w:rPr>
                 <w:rFonts w:ascii="Arial" w:hAnsi="Arial"/>
               </w:rPr>
             </w:pPr>
             <w:r>
               <w:rPr>
-                <w:rFonts w:eastAsia="Calibri, Calibri" w:ascii="Arial" w:hAnsi="Arial"/>
+                <w:rFonts w:ascii="Arial" w:eastAsia="Calibri, Calibri" w:hAnsi="Arial"/>
                 <w:sz w:val="20"/>
                 <w:szCs w:val="20"/>
               </w:rPr>
@@ -870,7 +922,6 @@
           <w:p>
             <w:pPr>
               <w:pStyle w:val="TableContents"/>
-              <w:widowControl w:val="false"/>
               <w:jc w:val="center"/>
               <w:rPr>
                 <w:rFonts w:ascii="Arial" w:hAnsi="Arial"/>
@@ -878,7 +929,7 @@
             </w:pPr>
             <w:r>
               <w:rPr>
-                <w:rFonts w:eastAsia="Calibri, Calibri" w:ascii="Arial" w:hAnsi="Arial"/>
+                <w:rFonts w:ascii="Arial" w:eastAsia="Calibri, Calibri" w:hAnsi="Arial"/>
                 <w:sz w:val="20"/>
                 <w:szCs w:val="20"/>
               </w:rPr>
@@ -886,33 +937,33 @@
             </w:r>
             <w:r>
               <w:rPr>
-                <w:sz w:val="20"/>
-                <w:szCs w:val="20"/>
-                <w:rFonts w:eastAsia="Calibri, Calibri" w:ascii="Arial" w:hAnsi="Arial"/>
+                <w:rFonts w:ascii="Arial" w:eastAsia="Calibri, Calibri" w:hAnsi="Arial"/>
+                <w:sz w:val="20"/>
+                <w:szCs w:val="20"/>
               </w:rPr>
               <w:instrText xml:space="preserve"> MERGEFIELD product_name </w:instrText>
             </w:r>
             <w:r>
               <w:rPr>
-                <w:sz w:val="20"/>
-                <w:szCs w:val="20"/>
-                <w:rFonts w:eastAsia="Calibri, Calibri" w:ascii="Arial" w:hAnsi="Arial"/>
+                <w:rFonts w:ascii="Arial" w:eastAsia="Calibri, Calibri" w:hAnsi="Arial"/>
+                <w:sz w:val="20"/>
+                <w:szCs w:val="20"/>
               </w:rPr>
               <w:fldChar w:fldCharType="separate"/>
             </w:r>
             <w:r>
               <w:rPr>
-                <w:sz w:val="20"/>
-                <w:szCs w:val="20"/>
-                <w:rFonts w:eastAsia="Calibri, Calibri" w:ascii="Arial" w:hAnsi="Arial"/>
+                <w:rFonts w:ascii="Arial" w:eastAsia="Calibri, Calibri" w:hAnsi="Arial"/>
+                <w:sz w:val="20"/>
+                <w:szCs w:val="20"/>
               </w:rPr>
               <w:t>«product_name»</w:t>
             </w:r>
             <w:r>
               <w:rPr>
-                <w:sz w:val="20"/>
-                <w:szCs w:val="20"/>
-                <w:rFonts w:eastAsia="Calibri, Calibri" w:ascii="Arial" w:hAnsi="Arial"/>
+                <w:rFonts w:ascii="Arial" w:eastAsia="Calibri, Calibri" w:hAnsi="Arial"/>
+                <w:sz w:val="20"/>
+                <w:szCs w:val="20"/>
               </w:rPr>
               <w:fldChar w:fldCharType="end"/>
             </w:r>
@@ -924,20 +975,23 @@
       <w:pPr>
         <w:pStyle w:val="Default"/>
         <w:tabs>
-          <w:tab w:val="clear" w:pos="708"/>
-          <w:tab w:val="left" w:pos="150" w:leader="none"/>
+          <w:tab w:val="left" w:pos="150"/>
         </w:tabs>
-        <w:spacing w:before="600" w:after="0"/>
+        <w:spacing w:before="600"/>
         <w:jc w:val="right"/>
         <w:rPr>
           <w:rFonts w:ascii="Arial" w:hAnsi="Arial"/>
         </w:rPr>
       </w:pPr>
       <w:r>
+        <w:rPr>
+          <w:noProof/>
+          <w:lang w:val="en-US" w:eastAsia="en-US" w:bidi="ar-SA"/>
+        </w:rPr>
         <mc:AlternateContent>
           <mc:Choice Requires="wps">
             <w:drawing>
-              <wp:anchor behindDoc="1" distT="0" distB="0" distL="0" distR="0" simplePos="0" locked="0" layoutInCell="0" allowOverlap="1" relativeHeight="2" wp14:anchorId="21E5DC06">
+              <wp:anchor distT="0" distB="0" distL="0" distR="0" simplePos="0" relativeHeight="2" behindDoc="1" locked="0" layoutInCell="0" allowOverlap="1" wp14:anchorId="21E5DC06">
                 <wp:simplePos x="0" y="0"/>
                 <wp:positionH relativeFrom="column">
                   <wp:posOffset>38100</wp:posOffset>
@@ -949,19 +1003,20 @@
                 <wp:effectExtent l="0" t="0" r="0" b="0"/>
                 <wp:wrapNone/>
                 <wp:docPr id="1" name="Picture 1"/>
+                <wp:cNvGraphicFramePr/>
                 <a:graphic xmlns:a="http://schemas.openxmlformats.org/drawingml/2006/main">
                   <a:graphicData uri="http://schemas.openxmlformats.org/drawingml/2006/picture">
                     <pic:pic xmlns:pic="http://schemas.openxmlformats.org/drawingml/2006/picture">
                       <pic:nvPicPr>
-                        <pic:cNvPr id="0" name="Picture 1" descr=""/>
+                        <pic:cNvPr id="0" name="Picture 1"/>
                         <pic:cNvPicPr/>
                       </pic:nvPicPr>
                       <pic:blipFill>
-                        <a:blip r:embed="rId2">
+                        <a:blip r:embed="rId5">
                           <a:extLst>
                             <a:ext uri="{BEBA8EAE-BF5A-486C-A8C5-ECC9F3942E4B}">
                               <a14:imgProps xmlns:a14="http://schemas.microsoft.com/office/drawing/2010/main">
-                                <a14:imgLayer r:embed="rId3">
+                                <a14:imgLayer r:embed="rId6">
                                   <a14:imgEffect>
                                     <a14:sharpenSoften amount="50000"/>
                                   </a14:imgEffect>
@@ -1012,107 +1067,31 @@
                 <o:lock v:ext="edit" aspectratio="t"/>
               </v:shapetype>
               <v:shape id="shape_0" ID="Picture 1" stroked="f" o:allowincell="f" style="position:absolute;margin-left:3pt;margin-top:-0.1pt;width:130.45pt;height:47.95pt;mso-wrap-style:none;v-text-anchor:middle" wp14:anchorId="21E5DC06" type="_x0000_t75">
-                <v:imagedata r:id="rId4" o:detectmouseclick="t"/>
+                <v:imagedata r:id="rId7" o:detectmouseclick="t"/>
                 <v:stroke color="#3465a4" joinstyle="round" endcap="flat"/>
                 <w10:wrap type="none"/>
               </v:shape>
             </w:pict>
           </mc:Fallback>
         </mc:AlternateContent>
-        <mc:AlternateContent>
-          <mc:Choice Requires="wps">
-            <w:drawing>
-              <wp:anchor behindDoc="1" distT="0" distB="0" distL="0" distR="0" simplePos="0" locked="0" layoutInCell="0" allowOverlap="1" relativeHeight="3" wp14:anchorId="634C886F">
-                <wp:simplePos x="0" y="0"/>
-                <wp:positionH relativeFrom="margin">
-                  <wp:posOffset>38100</wp:posOffset>
-                </wp:positionH>
-                <wp:positionV relativeFrom="paragraph">
-                  <wp:posOffset>3512185</wp:posOffset>
-                </wp:positionV>
-                <wp:extent cx="1657350" cy="609600"/>
-                <wp:effectExtent l="0" t="0" r="0" b="0"/>
-                <wp:wrapNone/>
-                <wp:docPr id="2" name="Picture 2"/>
-                <a:graphic xmlns:a="http://schemas.openxmlformats.org/drawingml/2006/main">
-                  <a:graphicData uri="http://schemas.openxmlformats.org/drawingml/2006/picture">
-                    <pic:pic xmlns:pic="http://schemas.openxmlformats.org/drawingml/2006/picture">
-                      <pic:nvPicPr>
-                        <pic:cNvPr id="1" name="Picture 2" descr=""/>
-                        <pic:cNvPicPr/>
-                      </pic:nvPicPr>
-                      <pic:blipFill>
-                        <a:blip r:embed="rId5">
-                          <a:extLst>
-                            <a:ext uri="{BEBA8EAE-BF5A-486C-A8C5-ECC9F3942E4B}">
-                              <a14:imgProps xmlns:a14="http://schemas.microsoft.com/office/drawing/2010/main">
-                                <a14:imgLayer r:embed="rId3">
-                                  <a14:imgEffect>
-                                    <a14:sharpenSoften amount="50000"/>
-                                  </a14:imgEffect>
-                                </a14:imgLayer>
-                              </a14:imgProps>
-                            </a:ext>
-                          </a:extLst>
-                        </a:blip>
-                        <a:stretch/>
-                      </pic:blipFill>
-                      <pic:spPr>
-                        <a:xfrm>
-                          <a:off x="0" y="0"/>
-                          <a:ext cx="1657440" cy="609480"/>
-                        </a:xfrm>
-                        <a:prstGeom prst="rect">
-                          <a:avLst/>
-                        </a:prstGeom>
-                        <a:ln w="0">
-                          <a:noFill/>
-                        </a:ln>
-                      </pic:spPr>
-                    </pic:pic>
-                  </a:graphicData>
-                </a:graphic>
-              </wp:anchor>
-            </w:drawing>
-          </mc:Choice>
-          <mc:Fallback>
-            <w:pict>
-              <v:shape id="shape_0" ID="Picture 2" stroked="f" o:allowincell="f" style="position:absolute;margin-left:3pt;margin-top:276.55pt;width:130.45pt;height:47.95pt;mso-wrap-style:none;v-text-anchor:middle;mso-position-horizontal-relative:margin" wp14:anchorId="634C886F" type="_x0000_t75">
-                <v:imagedata r:id="rId6" o:detectmouseclick="t"/>
-                <v:stroke color="#3465a4" joinstyle="round" endcap="flat"/>
-                <w10:wrap type="none"/>
-              </v:shape>
-            </w:pict>
-          </mc:Fallback>
-        </mc:AlternateContent>
-      </w:r>
-      <w:r>
-        <w:rPr>
-          <w:rFonts w:cs="Arial" w:ascii="Arial" w:hAnsi="Arial"/>
+      </w:r>
+      <w:r>
+        <w:rPr>
+          <w:rFonts w:ascii="Arial" w:hAnsi="Arial" w:cs="Arial"/>
           <w:color w:val="auto"/>
           <w:sz w:val="19"/>
           <w:szCs w:val="19"/>
         </w:rPr>
-        <w:t>…</w:t>
-      </w:r>
-      <w:r>
-        <w:rPr>
-          <w:rFonts w:cs="Arial" w:ascii="Arial" w:hAnsi="Arial"/>
-          <w:color w:val="auto"/>
-          <w:sz w:val="19"/>
-          <w:szCs w:val="19"/>
-        </w:rPr>
-        <w:t xml:space="preserve">.................................................                                      …................................................. </w:t>
+        <w:t xml:space="preserve">….................................................                                      …................................................. </w:t>
       </w:r>
     </w:p>
     <w:p>
       <w:pPr>
         <w:pStyle w:val="Default"/>
         <w:tabs>
-          <w:tab w:val="clear" w:pos="708"/>
-          <w:tab w:val="left" w:pos="150" w:leader="none"/>
+          <w:tab w:val="left" w:pos="150"/>
         </w:tabs>
-        <w:spacing w:lineRule="auto" w:line="120"/>
+        <w:spacing w:line="120" w:lineRule="auto"/>
         <w:rPr>
           <w:rFonts w:ascii="Arial" w:hAnsi="Arial" w:cs="Arial"/>
           <w:color w:val="auto"/>
@@ -1120,21 +1099,12 @@
           <w:szCs w:val="13"/>
         </w:rPr>
       </w:pPr>
-      <w:r>
-        <w:rPr>
-          <w:rFonts w:cs="Arial" w:ascii="Arial" w:hAnsi="Arial"/>
-          <w:color w:val="auto"/>
-          <w:sz w:val="13"/>
-          <w:szCs w:val="13"/>
-        </w:rPr>
-      </w:r>
     </w:p>
     <w:p>
       <w:pPr>
         <w:pStyle w:val="Default"/>
         <w:tabs>
-          <w:tab w:val="clear" w:pos="708"/>
-          <w:tab w:val="left" w:pos="150" w:leader="none"/>
+          <w:tab w:val="left" w:pos="150"/>
         </w:tabs>
         <w:rPr>
           <w:rFonts w:ascii="Arial" w:hAnsi="Arial"/>
@@ -1142,15 +1112,56 @@
       </w:pPr>
       <w:r>
         <w:rPr>
-          <w:rFonts w:cs="Arial" w:ascii="Arial" w:hAnsi="Arial"/>
+          <w:rFonts w:ascii="Arial" w:hAnsi="Arial" w:cs="Arial"/>
           <w:color w:val="auto"/>
           <w:sz w:val="19"/>
           <w:szCs w:val="19"/>
         </w:rPr>
-        <w:t>(podpis osoby wydającej)</w:t>
+        <w:t>(podpis osoby</w:t>
+      </w:r>
+      <w:r>
+        <w:rPr>
+          <w:rFonts w:ascii="Arial" w:hAnsi="Arial" w:cs="Arial"/>
+          <w:color w:val="auto"/>
+          <w:sz w:val="19"/>
+          <w:szCs w:val="19"/>
+        </w:rPr>
+        <w:t xml:space="preserve"> wydającej)</w:t>
+      </w:r>
+      <w:r>
+        <w:rPr>
+          <w:rFonts w:ascii="Arial" w:hAnsi="Arial" w:cs="Arial"/>
+          <w:color w:val="auto"/>
+          <w:sz w:val="19"/>
+          <w:szCs w:val="19"/>
+        </w:rPr>
         <w:tab/>
+      </w:r>
+      <w:r>
+        <w:rPr>
+          <w:rFonts w:ascii="Arial" w:hAnsi="Arial" w:cs="Arial"/>
+          <w:color w:val="auto"/>
+          <w:sz w:val="19"/>
+          <w:szCs w:val="19"/>
+        </w:rPr>
         <w:tab/>
+      </w:r>
+      <w:r>
+        <w:rPr>
+          <w:rFonts w:ascii="Arial" w:hAnsi="Arial" w:cs="Arial"/>
+          <w:color w:val="auto"/>
+          <w:sz w:val="19"/>
+          <w:szCs w:val="19"/>
+        </w:rPr>
         <w:tab/>
+      </w:r>
+      <w:r>
+        <w:rPr>
+          <w:rFonts w:ascii="Arial" w:hAnsi="Arial" w:cs="Arial"/>
+          <w:color w:val="auto"/>
+          <w:sz w:val="19"/>
+          <w:szCs w:val="19"/>
+        </w:rPr>
         <w:tab/>
         <w:t xml:space="preserve">      (podpis osoby odbierającej)</w:t>
       </w:r>
@@ -1159,10 +1170,9 @@
       <w:pPr>
         <w:pStyle w:val="Default"/>
         <w:tabs>
-          <w:tab w:val="clear" w:pos="708"/>
-          <w:tab w:val="left" w:pos="150" w:leader="none"/>
+          <w:tab w:val="left" w:pos="150"/>
         </w:tabs>
-        <w:spacing w:before="1080" w:after="0"/>
+        <w:spacing w:before="1440"/>
         <w:jc w:val="right"/>
         <w:rPr>
           <w:rFonts w:ascii="Arial" w:hAnsi="Arial"/>
@@ -1170,7 +1180,7 @@
       </w:pPr>
       <w:r>
         <w:rPr>
-          <w:rFonts w:cs="Arial" w:ascii="Arial" w:hAnsi="Arial"/>
+          <w:rFonts w:ascii="Arial" w:hAnsi="Arial" w:cs="Arial"/>
           <w:sz w:val="20"/>
           <w:szCs w:val="20"/>
         </w:rPr>
@@ -1178,39 +1188,39 @@
       </w:r>
       <w:r>
         <w:rPr>
-          <w:sz w:val="20"/>
-          <w:szCs w:val="20"/>
-          <w:rFonts w:cs="Arial" w:ascii="Arial" w:hAnsi="Arial"/>
+          <w:rFonts w:ascii="Arial" w:hAnsi="Arial" w:cs="Arial"/>
+          <w:sz w:val="20"/>
+          <w:szCs w:val="20"/>
         </w:rPr>
         <w:instrText xml:space="preserve"> MERGEFIELD city </w:instrText>
       </w:r>
       <w:r>
         <w:rPr>
-          <w:sz w:val="20"/>
-          <w:szCs w:val="20"/>
-          <w:rFonts w:cs="Arial" w:ascii="Arial" w:hAnsi="Arial"/>
+          <w:rFonts w:ascii="Arial" w:hAnsi="Arial" w:cs="Arial"/>
+          <w:sz w:val="20"/>
+          <w:szCs w:val="20"/>
         </w:rPr>
         <w:fldChar w:fldCharType="separate"/>
       </w:r>
       <w:r>
         <w:rPr>
-          <w:sz w:val="20"/>
-          <w:szCs w:val="20"/>
-          <w:rFonts w:cs="Arial" w:ascii="Arial" w:hAnsi="Arial"/>
+          <w:rFonts w:ascii="Arial" w:hAnsi="Arial" w:cs="Arial"/>
+          <w:sz w:val="20"/>
+          <w:szCs w:val="20"/>
         </w:rPr>
         <w:t>«city»</w:t>
       </w:r>
       <w:r>
         <w:rPr>
-          <w:sz w:val="20"/>
-          <w:szCs w:val="20"/>
-          <w:rFonts w:cs="Arial" w:ascii="Arial" w:hAnsi="Arial"/>
+          <w:rFonts w:ascii="Arial" w:hAnsi="Arial" w:cs="Arial"/>
+          <w:sz w:val="20"/>
+          <w:szCs w:val="20"/>
         </w:rPr>
         <w:fldChar w:fldCharType="end"/>
       </w:r>
       <w:r>
         <w:rPr>
-          <w:rFonts w:cs="Arial" w:ascii="Arial" w:hAnsi="Arial"/>
+          <w:rFonts w:ascii="Arial" w:hAnsi="Arial" w:cs="Arial"/>
           <w:sz w:val="20"/>
           <w:szCs w:val="20"/>
         </w:rPr>
@@ -1218,7 +1228,7 @@
       </w:r>
       <w:r>
         <w:rPr>
-          <w:rFonts w:cs="Arial" w:ascii="Arial" w:hAnsi="Arial"/>
+          <w:rFonts w:ascii="Arial" w:hAnsi="Arial" w:cs="Arial"/>
           <w:sz w:val="20"/>
           <w:szCs w:val="20"/>
         </w:rPr>
@@ -1226,36 +1236,38 @@
       </w:r>
       <w:r>
         <w:rPr>
-          <w:sz w:val="20"/>
-          <w:szCs w:val="20"/>
-          <w:rFonts w:cs="Arial" w:ascii="Arial" w:hAnsi="Arial"/>
+          <w:rFonts w:ascii="Arial" w:hAnsi="Arial" w:cs="Arial"/>
+          <w:sz w:val="20"/>
+          <w:szCs w:val="20"/>
         </w:rPr>
         <w:instrText xml:space="preserve"> MERGEFIELD current_date </w:instrText>
       </w:r>
       <w:r>
         <w:rPr>
-          <w:sz w:val="20"/>
-          <w:szCs w:val="20"/>
-          <w:rFonts w:cs="Arial" w:ascii="Arial" w:hAnsi="Arial"/>
+          <w:rFonts w:ascii="Arial" w:hAnsi="Arial" w:cs="Arial"/>
+          <w:sz w:val="20"/>
+          <w:szCs w:val="20"/>
         </w:rPr>
         <w:fldChar w:fldCharType="separate"/>
       </w:r>
       <w:r>
         <w:rPr>
-          <w:sz w:val="20"/>
-          <w:szCs w:val="20"/>
-          <w:rFonts w:cs="Arial" w:ascii="Arial" w:hAnsi="Arial"/>
+          <w:rFonts w:ascii="Arial" w:hAnsi="Arial" w:cs="Arial"/>
+          <w:sz w:val="20"/>
+          <w:szCs w:val="20"/>
         </w:rPr>
         <w:t>«current_date»</w:t>
       </w:r>
       <w:r>
         <w:rPr>
-          <w:sz w:val="20"/>
-          <w:szCs w:val="20"/>
-          <w:rFonts w:cs="Arial" w:ascii="Arial" w:hAnsi="Arial"/>
+          <w:rFonts w:ascii="Arial" w:hAnsi="Arial" w:cs="Arial"/>
+          <w:sz w:val="20"/>
+          <w:szCs w:val="20"/>
         </w:rPr>
         <w:fldChar w:fldCharType="end"/>
       </w:r>
+      <w:bookmarkStart w:id="0" w:name="_GoBack"/>
+      <w:bookmarkEnd w:id="0"/>
     </w:p>
     <w:p>
       <w:pPr>
@@ -1267,7 +1279,7 @@
       </w:pPr>
       <w:r>
         <w:rPr>
-          <w:rFonts w:cs="Arial" w:ascii="Arial" w:hAnsi="Arial"/>
+          <w:rFonts w:ascii="Arial" w:hAnsi="Arial" w:cs="Arial"/>
           <w:b/>
           <w:bCs/>
           <w:sz w:val="20"/>
@@ -1286,29 +1298,18 @@
       </w:pPr>
       <w:r>
         <w:rPr>
-          <w:rFonts w:cs="Arial" w:ascii="Arial" w:hAnsi="Arial"/>
+          <w:rFonts w:ascii="Arial" w:hAnsi="Arial" w:cs="Arial"/>
           <w:b/>
           <w:bCs/>
           <w:sz w:val="20"/>
           <w:szCs w:val="20"/>
         </w:rPr>
-        <w:t xml:space="preserve"> </w:t>
-      </w:r>
-      <w:r>
-        <w:rPr>
-          <w:rFonts w:cs="Arial" w:ascii="Arial" w:hAnsi="Arial"/>
-          <w:b/>
-          <w:bCs/>
-          <w:sz w:val="20"/>
-          <w:szCs w:val="20"/>
-        </w:rPr>
-        <w:t>KOPIA</w:t>
+        <w:t xml:space="preserve"> KOPIA</w:t>
       </w:r>
     </w:p>
     <w:tbl>
       <w:tblPr>
         <w:tblW w:w="7544" w:type="dxa"/>
-        <w:jc w:val="left"/>
         <w:tblInd w:w="109" w:type="dxa"/>
         <w:tblLayout w:type="fixed"/>
         <w:tblCellMar>
@@ -1317,14 +1318,13 @@
           <w:bottom w:w="55" w:type="dxa"/>
           <w:right w:w="55" w:type="dxa"/>
         </w:tblCellMar>
-        <w:tblLook w:firstRow="0" w:noVBand="0" w:lastRow="0" w:firstColumn="0" w:lastColumn="0" w:noHBand="0" w:val="0000"/>
+        <w:tblLook w:val="0000" w:firstRow="0" w:lastRow="0" w:firstColumn="0" w:lastColumn="0" w:noHBand="0" w:noVBand="0"/>
       </w:tblPr>
       <w:tblGrid>
         <w:gridCol w:w="3716"/>
-        <w:gridCol w:w="3827"/>
+        <w:gridCol w:w="3828"/>
       </w:tblGrid>
       <w:tr>
-        <w:trPr/>
         <w:tc>
           <w:tcPr>
             <w:tcW w:w="3716" w:type="dxa"/>
@@ -1337,14 +1337,13 @@
           <w:p>
             <w:pPr>
               <w:pStyle w:val="Default"/>
-              <w:widowControl w:val="false"/>
               <w:rPr>
                 <w:rFonts w:ascii="Arial" w:hAnsi="Arial"/>
               </w:rPr>
             </w:pPr>
             <w:r>
               <w:rPr>
-                <w:rFonts w:cs="Arial" w:ascii="Arial" w:hAnsi="Arial"/>
+                <w:rFonts w:ascii="Arial" w:hAnsi="Arial" w:cs="Arial"/>
                 <w:b/>
                 <w:bCs/>
                 <w:sz w:val="20"/>
@@ -1356,39 +1355,47 @@
           <w:p>
             <w:pPr>
               <w:pStyle w:val="Default"/>
-              <w:widowControl w:val="false"/>
               <w:rPr>
                 <w:rFonts w:ascii="Arial" w:hAnsi="Arial"/>
               </w:rPr>
             </w:pPr>
             <w:r>
               <w:rPr>
-                <w:rFonts w:cs="Arial" w:ascii="Arial" w:hAnsi="Arial"/>
-                <w:sz w:val="20"/>
-                <w:szCs w:val="20"/>
-              </w:rPr>
-              <w:t>„</w:t>
-            </w:r>
-            <w:r>
-              <w:rPr>
-                <w:rFonts w:cs="Arial" w:ascii="Arial" w:hAnsi="Arial"/>
-                <w:sz w:val="20"/>
-                <w:szCs w:val="20"/>
-              </w:rPr>
-              <w:t>RYKO” s.c. Danuta Koszucka, Ryszard Koszucki, ul. Zawiszy Czarnego 1B</w:t>
+                <w:rFonts w:ascii="Arial" w:hAnsi="Arial" w:cs="Arial"/>
+                <w:sz w:val="20"/>
+                <w:szCs w:val="20"/>
+              </w:rPr>
+              <w:t xml:space="preserve">„RYKO” s.c. Danuta Koszucka, Ryszard </w:t>
+            </w:r>
+            <w:proofErr w:type="spellStart"/>
+            <w:r>
+              <w:rPr>
+                <w:rFonts w:ascii="Arial" w:hAnsi="Arial" w:cs="Arial"/>
+                <w:sz w:val="20"/>
+                <w:szCs w:val="20"/>
+              </w:rPr>
+              <w:t>Koszucki</w:t>
+            </w:r>
+            <w:proofErr w:type="spellEnd"/>
+            <w:r>
+              <w:rPr>
+                <w:rFonts w:ascii="Arial" w:hAnsi="Arial" w:cs="Arial"/>
+                <w:sz w:val="20"/>
+                <w:szCs w:val="20"/>
+              </w:rPr>
+              <w:t>, ul. Zawiszy Czarnego 1B</w:t>
             </w:r>
           </w:p>
           <w:p>
             <w:pPr>
               <w:pStyle w:val="Default"/>
-              <w:widowControl w:val="false"/>
               <w:rPr>
                 <w:rFonts w:ascii="Arial" w:hAnsi="Arial"/>
               </w:rPr>
             </w:pPr>
             <w:r>
               <w:rPr>
-                <w:rFonts w:cs="Arial" w:ascii="Arial" w:hAnsi="Arial"/>
+                <w:rFonts w:ascii="Arial" w:hAnsi="Arial" w:cs="Arial"/>
                 <w:sz w:val="20"/>
                 <w:szCs w:val="20"/>
               </w:rPr>
@@ -1398,14 +1405,13 @@
           <w:p>
             <w:pPr>
               <w:pStyle w:val="Default"/>
-              <w:widowControl w:val="false"/>
               <w:rPr>
                 <w:rFonts w:ascii="Arial" w:hAnsi="Arial"/>
               </w:rPr>
             </w:pPr>
             <w:r>
               <w:rPr>
-                <w:rFonts w:cs="Arial" w:ascii="Arial" w:hAnsi="Arial"/>
+                <w:rFonts w:ascii="Arial" w:hAnsi="Arial" w:cs="Arial"/>
                 <w:sz w:val="20"/>
                 <w:szCs w:val="20"/>
               </w:rPr>
@@ -1413,25 +1419,33 @@
             </w:r>
             <w:r>
               <w:rPr>
-                <w:rFonts w:cs="Arial" w:ascii="Arial" w:hAnsi="Arial"/>
+                <w:rFonts w:ascii="Arial" w:hAnsi="Arial" w:cs="Arial"/>
                 <w:sz w:val="20"/>
                 <w:szCs w:val="20"/>
                 <w:u w:val="single"/>
               </w:rPr>
-              <w:t>rykoprogramdlaszkol@gmail.com</w:t>
+              <w:t>r</w:t>
+            </w:r>
+            <w:r>
+              <w:rPr>
+                <w:rFonts w:ascii="Arial" w:hAnsi="Arial" w:cs="Arial"/>
+                <w:sz w:val="20"/>
+                <w:szCs w:val="20"/>
+                <w:u w:val="single"/>
+              </w:rPr>
+              <w:t>ykoprogramdlaszkol@gmail.com</w:t>
             </w:r>
           </w:p>
           <w:p>
             <w:pPr>
               <w:pStyle w:val="Default"/>
-              <w:widowControl w:val="false"/>
               <w:rPr>
                 <w:rFonts w:ascii="Arial" w:hAnsi="Arial"/>
               </w:rPr>
             </w:pPr>
             <w:r>
               <w:rPr>
-                <w:rFonts w:cs="Arial" w:ascii="Arial" w:hAnsi="Arial"/>
+                <w:rFonts w:ascii="Arial" w:hAnsi="Arial" w:cs="Arial"/>
                 <w:sz w:val="20"/>
                 <w:szCs w:val="20"/>
               </w:rPr>
@@ -1441,14 +1455,13 @@
           <w:p>
             <w:pPr>
               <w:pStyle w:val="Default"/>
-              <w:widowControl w:val="false"/>
               <w:rPr>
                 <w:rFonts w:ascii="Arial" w:hAnsi="Arial"/>
               </w:rPr>
             </w:pPr>
             <w:r>
               <w:rPr>
-                <w:rFonts w:cs="Arial" w:ascii="Arial" w:hAnsi="Arial"/>
+                <w:rFonts w:ascii="Arial" w:hAnsi="Arial" w:cs="Arial"/>
                 <w:sz w:val="20"/>
                 <w:szCs w:val="20"/>
                 <w:lang w:val="en-US"/>
@@ -1470,14 +1483,14 @@
           <w:p>
             <w:pPr>
               <w:pStyle w:val="Default"/>
-              <w:widowControl w:val="false"/>
               <w:rPr>
                 <w:rFonts w:ascii="Arial" w:hAnsi="Arial"/>
+                <w:lang w:val="en-US"/>
               </w:rPr>
             </w:pPr>
             <w:r>
               <w:rPr>
-                <w:rFonts w:cs="Arial" w:ascii="Arial" w:hAnsi="Arial"/>
+                <w:rFonts w:ascii="Arial" w:hAnsi="Arial" w:cs="Arial"/>
                 <w:b/>
                 <w:bCs/>
                 <w:sz w:val="20"/>
@@ -1490,14 +1503,14 @@
           <w:p>
             <w:pPr>
               <w:pStyle w:val="Default"/>
-              <w:widowControl w:val="false"/>
               <w:rPr>
                 <w:rFonts w:ascii="Arial" w:hAnsi="Arial"/>
+                <w:lang w:val="en-US"/>
               </w:rPr>
             </w:pPr>
             <w:r>
               <w:rPr>
-                <w:rFonts w:cs="Arial" w:ascii="Arial" w:hAnsi="Arial"/>
+                <w:rFonts w:ascii="Arial" w:hAnsi="Arial" w:cs="Arial"/>
                 <w:sz w:val="20"/>
                 <w:szCs w:val="20"/>
               </w:rPr>
@@ -1505,39 +1518,41 @@
             </w:r>
             <w:r>
               <w:rPr>
-                <w:sz w:val="20"/>
-                <w:szCs w:val="20"/>
-                <w:rFonts w:cs="Arial" w:ascii="Arial" w:hAnsi="Arial"/>
+                <w:rFonts w:ascii="Arial" w:hAnsi="Arial" w:cs="Arial"/>
+                <w:sz w:val="20"/>
+                <w:szCs w:val="20"/>
+                <w:lang w:val="en-US"/>
               </w:rPr>
               <w:instrText xml:space="preserve"> MERGEFIELD name </w:instrText>
             </w:r>
             <w:r>
               <w:rPr>
-                <w:sz w:val="20"/>
-                <w:szCs w:val="20"/>
-                <w:rFonts w:cs="Arial" w:ascii="Arial" w:hAnsi="Arial"/>
+                <w:rFonts w:ascii="Arial" w:hAnsi="Arial" w:cs="Arial"/>
+                <w:sz w:val="20"/>
+                <w:szCs w:val="20"/>
               </w:rPr>
               <w:fldChar w:fldCharType="separate"/>
             </w:r>
             <w:r>
               <w:rPr>
-                <w:sz w:val="20"/>
-                <w:szCs w:val="20"/>
-                <w:rFonts w:cs="Arial" w:ascii="Arial" w:hAnsi="Arial"/>
+                <w:rFonts w:ascii="Arial" w:hAnsi="Arial" w:cs="Arial"/>
+                <w:sz w:val="20"/>
+                <w:szCs w:val="20"/>
+                <w:lang w:val="en-US"/>
               </w:rPr>
               <w:t>«name»</w:t>
             </w:r>
             <w:r>
               <w:rPr>
-                <w:sz w:val="20"/>
-                <w:szCs w:val="20"/>
-                <w:rFonts w:cs="Arial" w:ascii="Arial" w:hAnsi="Arial"/>
+                <w:rFonts w:ascii="Arial" w:hAnsi="Arial" w:cs="Arial"/>
+                <w:sz w:val="20"/>
+                <w:szCs w:val="20"/>
               </w:rPr>
               <w:fldChar w:fldCharType="end"/>
             </w:r>
             <w:r>
               <w:rPr>
-                <w:rFonts w:cs="Arial" w:ascii="Arial" w:hAnsi="Arial"/>
+                <w:rFonts w:ascii="Arial" w:hAnsi="Arial" w:cs="Arial"/>
                 <w:sz w:val="20"/>
                 <w:szCs w:val="20"/>
                 <w:lang w:val="en-US"/>
@@ -1546,7 +1561,7 @@
             </w:r>
             <w:r>
               <w:rPr>
-                <w:rFonts w:cs="Arial" w:ascii="Arial" w:hAnsi="Arial"/>
+                <w:rFonts w:ascii="Arial" w:hAnsi="Arial" w:cs="Arial"/>
                 <w:sz w:val="20"/>
                 <w:szCs w:val="20"/>
               </w:rPr>
@@ -1554,33 +1569,35 @@
             </w:r>
             <w:r>
               <w:rPr>
-                <w:sz w:val="20"/>
-                <w:szCs w:val="20"/>
-                <w:rFonts w:cs="Arial" w:ascii="Arial" w:hAnsi="Arial"/>
+                <w:rFonts w:ascii="Arial" w:hAnsi="Arial" w:cs="Arial"/>
+                <w:sz w:val="20"/>
+                <w:szCs w:val="20"/>
+                <w:lang w:val="en-US"/>
               </w:rPr>
               <w:instrText xml:space="preserve"> MERGEFIELD address </w:instrText>
             </w:r>
             <w:r>
               <w:rPr>
-                <w:sz w:val="20"/>
-                <w:szCs w:val="20"/>
-                <w:rFonts w:cs="Arial" w:ascii="Arial" w:hAnsi="Arial"/>
+                <w:rFonts w:ascii="Arial" w:hAnsi="Arial" w:cs="Arial"/>
+                <w:sz w:val="20"/>
+                <w:szCs w:val="20"/>
               </w:rPr>
               <w:fldChar w:fldCharType="separate"/>
             </w:r>
             <w:r>
               <w:rPr>
-                <w:sz w:val="20"/>
-                <w:szCs w:val="20"/>
-                <w:rFonts w:cs="Arial" w:ascii="Arial" w:hAnsi="Arial"/>
+                <w:rFonts w:ascii="Arial" w:hAnsi="Arial" w:cs="Arial"/>
+                <w:sz w:val="20"/>
+                <w:szCs w:val="20"/>
+                <w:lang w:val="en-US"/>
               </w:rPr>
               <w:t>«address»</w:t>
             </w:r>
             <w:r>
               <w:rPr>
-                <w:sz w:val="20"/>
-                <w:szCs w:val="20"/>
-                <w:rFonts w:cs="Arial" w:ascii="Arial" w:hAnsi="Arial"/>
+                <w:rFonts w:ascii="Arial" w:hAnsi="Arial" w:cs="Arial"/>
+                <w:sz w:val="20"/>
+                <w:szCs w:val="20"/>
               </w:rPr>
               <w:fldChar w:fldCharType="end"/>
             </w:r>
@@ -1588,14 +1605,14 @@
           <w:p>
             <w:pPr>
               <w:pStyle w:val="Default"/>
-              <w:widowControl w:val="false"/>
               <w:rPr>
                 <w:rFonts w:ascii="Arial" w:hAnsi="Arial"/>
+                <w:lang w:val="en-US"/>
               </w:rPr>
             </w:pPr>
             <w:r>
               <w:rPr>
-                <w:rFonts w:cs="Arial" w:ascii="Arial" w:hAnsi="Arial"/>
+                <w:rFonts w:ascii="Arial" w:hAnsi="Arial" w:cs="Arial"/>
                 <w:sz w:val="20"/>
                 <w:szCs w:val="20"/>
                 <w:lang w:val="en-US"/>
@@ -1604,7 +1621,7 @@
             </w:r>
             <w:r>
               <w:rPr>
-                <w:rFonts w:cs="Arial" w:ascii="Arial" w:hAnsi="Arial"/>
+                <w:rFonts w:ascii="Arial" w:hAnsi="Arial" w:cs="Arial"/>
                 <w:sz w:val="20"/>
                 <w:szCs w:val="20"/>
               </w:rPr>
@@ -1612,33 +1629,35 @@
             </w:r>
             <w:r>
               <w:rPr>
-                <w:sz w:val="20"/>
-                <w:szCs w:val="20"/>
-                <w:rFonts w:cs="Arial" w:ascii="Arial" w:hAnsi="Arial"/>
+                <w:rFonts w:ascii="Arial" w:hAnsi="Arial" w:cs="Arial"/>
+                <w:sz w:val="20"/>
+                <w:szCs w:val="20"/>
+                <w:lang w:val="en-US"/>
               </w:rPr>
               <w:instrText xml:space="preserve"> MERGEFIELD nip </w:instrText>
             </w:r>
             <w:r>
               <w:rPr>
-                <w:sz w:val="20"/>
-                <w:szCs w:val="20"/>
-                <w:rFonts w:cs="Arial" w:ascii="Arial" w:hAnsi="Arial"/>
+                <w:rFonts w:ascii="Arial" w:hAnsi="Arial" w:cs="Arial"/>
+                <w:sz w:val="20"/>
+                <w:szCs w:val="20"/>
               </w:rPr>
               <w:fldChar w:fldCharType="separate"/>
             </w:r>
             <w:r>
               <w:rPr>
-                <w:sz w:val="20"/>
-                <w:szCs w:val="20"/>
-                <w:rFonts w:cs="Arial" w:ascii="Arial" w:hAnsi="Arial"/>
+                <w:rFonts w:ascii="Arial" w:hAnsi="Arial" w:cs="Arial"/>
+                <w:sz w:val="20"/>
+                <w:szCs w:val="20"/>
+                <w:lang w:val="en-US"/>
               </w:rPr>
               <w:t>«nip»</w:t>
             </w:r>
             <w:r>
               <w:rPr>
-                <w:sz w:val="20"/>
-                <w:szCs w:val="20"/>
-                <w:rFonts w:cs="Arial" w:ascii="Arial" w:hAnsi="Arial"/>
+                <w:rFonts w:ascii="Arial" w:hAnsi="Arial" w:cs="Arial"/>
+                <w:sz w:val="20"/>
+                <w:szCs w:val="20"/>
               </w:rPr>
               <w:fldChar w:fldCharType="end"/>
             </w:r>
@@ -1646,14 +1665,14 @@
           <w:p>
             <w:pPr>
               <w:pStyle w:val="Default"/>
-              <w:widowControl w:val="false"/>
               <w:rPr>
                 <w:rFonts w:ascii="Arial" w:hAnsi="Arial"/>
+                <w:lang w:val="en-US"/>
               </w:rPr>
             </w:pPr>
             <w:r>
               <w:rPr>
-                <w:rFonts w:cs="Arial" w:ascii="Arial" w:hAnsi="Arial"/>
+                <w:rFonts w:ascii="Arial" w:hAnsi="Arial" w:cs="Arial"/>
                 <w:sz w:val="20"/>
                 <w:szCs w:val="20"/>
                 <w:lang w:val="en-US"/>
@@ -1662,7 +1681,7 @@
             </w:r>
             <w:r>
               <w:rPr>
-                <w:rFonts w:cs="Arial" w:ascii="Arial" w:hAnsi="Arial"/>
+                <w:rFonts w:ascii="Arial" w:hAnsi="Arial" w:cs="Arial"/>
                 <w:sz w:val="20"/>
                 <w:szCs w:val="20"/>
                 <w:lang w:val="en-US"/>
@@ -1671,36 +1690,56 @@
             </w:r>
             <w:r>
               <w:rPr>
-                <w:sz w:val="20"/>
-                <w:szCs w:val="20"/>
-                <w:rFonts w:cs="Arial" w:ascii="Arial" w:hAnsi="Arial"/>
+                <w:rFonts w:ascii="Arial" w:hAnsi="Arial" w:cs="Arial"/>
+                <w:sz w:val="20"/>
+                <w:szCs w:val="20"/>
                 <w:lang w:val="en-US"/>
               </w:rPr>
               <w:instrText xml:space="preserve"> MERGEFIELD regon </w:instrText>
             </w:r>
             <w:r>
               <w:rPr>
-                <w:sz w:val="20"/>
-                <w:szCs w:val="20"/>
-                <w:rFonts w:cs="Arial" w:ascii="Arial" w:hAnsi="Arial"/>
+                <w:rFonts w:ascii="Arial" w:hAnsi="Arial" w:cs="Arial"/>
+                <w:sz w:val="20"/>
+                <w:szCs w:val="20"/>
                 <w:lang w:val="en-US"/>
               </w:rPr>
               <w:fldChar w:fldCharType="separate"/>
             </w:r>
             <w:r>
               <w:rPr>
-                <w:sz w:val="20"/>
-                <w:szCs w:val="20"/>
-                <w:rFonts w:cs="Arial" w:ascii="Arial" w:hAnsi="Arial"/>
-                <w:lang w:val="en-US"/>
-              </w:rPr>
-              <w:t>«regon»</w:t>
-            </w:r>
-            <w:r>
-              <w:rPr>
-                <w:sz w:val="20"/>
-                <w:szCs w:val="20"/>
-                <w:rFonts w:cs="Arial" w:ascii="Arial" w:hAnsi="Arial"/>
+                <w:rFonts w:ascii="Arial" w:hAnsi="Arial" w:cs="Arial"/>
+                <w:sz w:val="20"/>
+                <w:szCs w:val="20"/>
+                <w:lang w:val="en-US"/>
+              </w:rPr>
+              <w:t>«</w:t>
+            </w:r>
+            <w:proofErr w:type="spellStart"/>
+            <w:r>
+              <w:rPr>
+                <w:rFonts w:ascii="Arial" w:hAnsi="Arial" w:cs="Arial"/>
+                <w:sz w:val="20"/>
+                <w:szCs w:val="20"/>
+                <w:lang w:val="en-US"/>
+              </w:rPr>
+              <w:t>regon</w:t>
+            </w:r>
+            <w:proofErr w:type="spellEnd"/>
+            <w:r>
+              <w:rPr>
+                <w:rFonts w:ascii="Arial" w:hAnsi="Arial" w:cs="Arial"/>
+                <w:sz w:val="20"/>
+                <w:szCs w:val="20"/>
+                <w:lang w:val="en-US"/>
+              </w:rPr>
+              <w:t>»</w:t>
+            </w:r>
+            <w:r>
+              <w:rPr>
+                <w:rFonts w:ascii="Arial" w:hAnsi="Arial" w:cs="Arial"/>
+                <w:sz w:val="20"/>
+                <w:szCs w:val="20"/>
                 <w:lang w:val="en-US"/>
               </w:rPr>
               <w:fldChar w:fldCharType="end"/>
@@ -1709,14 +1748,13 @@
           <w:p>
             <w:pPr>
               <w:pStyle w:val="Default"/>
-              <w:widowControl w:val="false"/>
               <w:rPr>
                 <w:rFonts w:ascii="Arial" w:hAnsi="Arial"/>
               </w:rPr>
             </w:pPr>
             <w:r>
               <w:rPr>
-                <w:rFonts w:cs="Arial" w:ascii="Arial" w:hAnsi="Arial"/>
+                <w:rFonts w:ascii="Arial" w:hAnsi="Arial" w:cs="Arial"/>
                 <w:sz w:val="20"/>
                 <w:szCs w:val="20"/>
                 <w:lang w:val="en-US"/>
@@ -1725,7 +1763,7 @@
             </w:r>
             <w:r>
               <w:rPr>
-                <w:rFonts w:cs="Arial" w:ascii="Arial" w:hAnsi="Arial"/>
+                <w:rFonts w:ascii="Arial" w:hAnsi="Arial" w:cs="Arial"/>
                 <w:sz w:val="20"/>
                 <w:szCs w:val="20"/>
                 <w:u w:val="single"/>
@@ -1735,40 +1773,40 @@
             </w:r>
             <w:r>
               <w:rPr>
-                <w:sz w:val="20"/>
+                <w:rFonts w:ascii="Arial" w:hAnsi="Arial" w:cs="Arial"/>
+                <w:sz w:val="20"/>
+                <w:szCs w:val="20"/>
                 <w:u w:val="single"/>
-                <w:szCs w:val="20"/>
-                <w:rFonts w:cs="Arial" w:ascii="Arial" w:hAnsi="Arial"/>
                 <w:lang w:val="en-US"/>
               </w:rPr>
               <w:instrText xml:space="preserve"> MERGEFIELD email </w:instrText>
             </w:r>
             <w:r>
               <w:rPr>
-                <w:sz w:val="20"/>
+                <w:rFonts w:ascii="Arial" w:hAnsi="Arial" w:cs="Arial"/>
+                <w:sz w:val="20"/>
+                <w:szCs w:val="20"/>
                 <w:u w:val="single"/>
-                <w:szCs w:val="20"/>
-                <w:rFonts w:cs="Arial" w:ascii="Arial" w:hAnsi="Arial"/>
                 <w:lang w:val="en-US"/>
               </w:rPr>
               <w:fldChar w:fldCharType="separate"/>
             </w:r>
             <w:r>
               <w:rPr>
-                <w:sz w:val="20"/>
+                <w:rFonts w:ascii="Arial" w:hAnsi="Arial" w:cs="Arial"/>
+                <w:sz w:val="20"/>
+                <w:szCs w:val="20"/>
                 <w:u w:val="single"/>
-                <w:szCs w:val="20"/>
-                <w:rFonts w:cs="Arial" w:ascii="Arial" w:hAnsi="Arial"/>
                 <w:lang w:val="en-US"/>
               </w:rPr>
               <w:t>«email»</w:t>
             </w:r>
             <w:r>
               <w:rPr>
-                <w:sz w:val="20"/>
+                <w:rFonts w:ascii="Arial" w:hAnsi="Arial" w:cs="Arial"/>
+                <w:sz w:val="20"/>
+                <w:szCs w:val="20"/>
                 <w:u w:val="single"/>
-                <w:szCs w:val="20"/>
-                <w:rFonts w:cs="Arial" w:ascii="Arial" w:hAnsi="Arial"/>
                 <w:lang w:val="en-US"/>
               </w:rPr>
               <w:fldChar w:fldCharType="end"/>
@@ -1787,77 +1825,155 @@
       </w:pPr>
       <w:r>
         <w:rPr>
-          <w:rFonts w:cs="Arial" w:ascii="Arial" w:hAnsi="Arial"/>
+          <w:noProof/>
+          <w:lang w:val="en-US" w:eastAsia="en-US" w:bidi="ar-SA"/>
+        </w:rPr>
+        <w:drawing>
+          <wp:anchor distT="0" distB="0" distL="0" distR="0" simplePos="0" relativeHeight="3" behindDoc="1" locked="0" layoutInCell="0" allowOverlap="1" wp14:anchorId="634C886F">
+            <wp:simplePos x="0" y="0"/>
+            <wp:positionH relativeFrom="margin">
+              <wp:posOffset>38100</wp:posOffset>
+            </wp:positionH>
+            <wp:positionV relativeFrom="paragraph">
+              <wp:posOffset>572770</wp:posOffset>
+            </wp:positionV>
+            <wp:extent cx="1657350" cy="609600"/>
+            <wp:effectExtent l="0" t="0" r="0" b="0"/>
+            <wp:wrapNone/>
+            <wp:docPr id="2" name="Picture 2"/>
+            <wp:cNvGraphicFramePr/>
+            <a:graphic xmlns:a="http://schemas.openxmlformats.org/drawingml/2006/main">
+              <a:graphicData uri="http://schemas.openxmlformats.org/drawingml/2006/picture">
+                <pic:pic xmlns:pic="http://schemas.openxmlformats.org/drawingml/2006/picture">
+                  <pic:nvPicPr>
+                    <pic:cNvPr id="1" name="Picture 2"/>
+                    <pic:cNvPicPr/>
+                  </pic:nvPicPr>
+                  <pic:blipFill>
+                    <a:blip r:embed="rId5">
+                      <a:extLst>
+                        <a:ext uri="{BEBA8EAE-BF5A-486C-A8C5-ECC9F3942E4B}">
+                          <a14:imgProps xmlns:a14="http://schemas.microsoft.com/office/drawing/2010/main">
+                            <a14:imgLayer r:embed="rId6">
+                              <a14:imgEffect>
+                                <a14:sharpenSoften amount="50000"/>
+                              </a14:imgEffect>
+                            </a14:imgLayer>
+                          </a14:imgProps>
+                        </a:ext>
+                      </a:extLst>
+                    </a:blip>
+                    <a:stretch/>
+                  </pic:blipFill>
+                  <pic:spPr>
+                    <a:xfrm>
+                      <a:off x="0" y="0"/>
+                      <a:ext cx="1657350" cy="609600"/>
+                    </a:xfrm>
+                    <a:prstGeom prst="rect">
+                      <a:avLst/>
+                    </a:prstGeom>
+                    <a:ln w="0">
+                      <a:noFill/>
+                    </a:ln>
+                  </pic:spPr>
+                </pic:pic>
+              </a:graphicData>
+            </a:graphic>
+            <wp14:sizeRelH relativeFrom="margin">
+              <wp14:pctWidth>0</wp14:pctWidth>
+            </wp14:sizeRelH>
+            <wp14:sizeRelV relativeFrom="margin">
+              <wp14:pctHeight>0</wp14:pctHeight>
+            </wp14:sizeRelV>
+          </wp:anchor>
+        </w:drawing>
+      </w:r>
+      <w:r>
+        <w:rPr>
+          <w:rFonts w:ascii="Arial" w:hAnsi="Arial" w:cs="Arial"/>
           <w:b/>
           <w:bCs/>
           <w:sz w:val="20"/>
           <w:szCs w:val="20"/>
         </w:rPr>
-        <w:t xml:space="preserve"> </w:t>
-      </w:r>
-      <w:r>
-        <w:rPr>
-          <w:rFonts w:cs="Arial" w:ascii="Arial" w:hAnsi="Arial"/>
+        <w:t xml:space="preserve"> Porcja "</w:t>
+      </w:r>
+      <w:r>
+        <w:rPr>
+          <w:rFonts w:ascii="Arial" w:hAnsi="Arial" w:cs="Arial"/>
           <w:b/>
           <w:bCs/>
           <w:sz w:val="20"/>
           <w:szCs w:val="20"/>
         </w:rPr>
-        <w:t>Porcja "</w:t>
-      </w:r>
-      <w:r>
-        <w:rPr>
-          <w:rFonts w:cs="Arial" w:ascii="Arial" w:hAnsi="Arial"/>
+        <w:fldChar w:fldCharType="begin"/>
+      </w:r>
+      <w:r>
+        <w:rPr>
+          <w:rFonts w:ascii="Arial" w:hAnsi="Arial" w:cs="Arial"/>
           <w:b/>
           <w:bCs/>
           <w:sz w:val="20"/>
           <w:szCs w:val="20"/>
         </w:rPr>
-        <w:fldChar w:fldCharType="begin"/>
-      </w:r>
-      <w:r>
-        <w:rPr>
-          <w:sz w:val="20"/>
+        <w:instrText xml:space="preserve"> MERGEFIELD record_title </w:instrText>
+      </w:r>
+      <w:r>
+        <w:rPr>
+          <w:rFonts w:ascii="Arial" w:hAnsi="Arial" w:cs="Arial"/>
           <w:b/>
-          <w:szCs w:val="20"/>
           <w:bCs/>
-          <w:rFonts w:cs="Arial" w:ascii="Arial" w:hAnsi="Arial"/>
-        </w:rPr>
-        <w:instrText xml:space="preserve"> MERGEFIELD record_title </w:instrText>
-      </w:r>
-      <w:r>
-        <w:rPr>
-          <w:sz w:val="20"/>
+          <w:sz w:val="20"/>
+          <w:szCs w:val="20"/>
+        </w:rPr>
+        <w:fldChar w:fldCharType="separate"/>
+      </w:r>
+      <w:r>
+        <w:rPr>
+          <w:rFonts w:ascii="Arial" w:hAnsi="Arial" w:cs="Arial"/>
           <w:b/>
-          <w:szCs w:val="20"/>
           <w:bCs/>
-          <w:rFonts w:cs="Arial" w:ascii="Arial" w:hAnsi="Arial"/>
-        </w:rPr>
-        <w:fldChar w:fldCharType="separate"/>
-      </w:r>
-      <w:r>
-        <w:rPr>
-          <w:sz w:val="20"/>
+          <w:sz w:val="20"/>
+          <w:szCs w:val="20"/>
+        </w:rPr>
+        <w:t>«</w:t>
+      </w:r>
+      <w:proofErr w:type="spellStart"/>
+      <w:r>
+        <w:rPr>
+          <w:rFonts w:ascii="Arial" w:hAnsi="Arial" w:cs="Arial"/>
           <w:b/>
-          <w:szCs w:val="20"/>
           <w:bCs/>
-          <w:rFonts w:cs="Arial" w:ascii="Arial" w:hAnsi="Arial"/>
-        </w:rPr>
-        <w:t>«record_title»</w:t>
-      </w:r>
-      <w:r>
-        <w:rPr>
-          <w:sz w:val="20"/>
+          <w:sz w:val="20"/>
+          <w:szCs w:val="20"/>
+        </w:rPr>
+        <w:t>record_title</w:t>
+      </w:r>
+      <w:proofErr w:type="spellEnd"/>
+      <w:r>
+        <w:rPr>
+          <w:rFonts w:ascii="Arial" w:hAnsi="Arial" w:cs="Arial"/>
           <w:b/>
-          <w:szCs w:val="20"/>
           <w:bCs/>
-          <w:rFonts w:cs="Arial" w:ascii="Arial" w:hAnsi="Arial"/>
+          <w:sz w:val="20"/>
+          <w:szCs w:val="20"/>
+        </w:rPr>
+        <w:t>»</w:t>
+      </w:r>
+      <w:r>
+        <w:rPr>
+          <w:rFonts w:ascii="Arial" w:hAnsi="Arial" w:cs="Arial"/>
+          <w:b/>
+          <w:bCs/>
+          <w:sz w:val="20"/>
+          <w:szCs w:val="20"/>
         </w:rPr>
         <w:fldChar w:fldCharType="end"/>
       </w:r>
       <w:r>
         <w:rPr>
-          <w:rFonts w:cs="Arial" w:ascii="Arial" w:hAnsi="Arial"/>
+          <w:rFonts w:ascii="Arial" w:hAnsi="Arial" w:cs="Arial"/>
           <w:b/>
           <w:bCs/>
           <w:sz w:val="20"/>
@@ -1869,7 +1985,6 @@
     <w:tbl>
       <w:tblPr>
         <w:tblW w:w="7560" w:type="dxa"/>
-        <w:jc w:val="left"/>
         <w:tblInd w:w="92" w:type="dxa"/>
         <w:tblLayout w:type="fixed"/>
         <w:tblCellMar>
@@ -1878,15 +1993,15 @@
           <w:bottom w:w="55" w:type="dxa"/>
           <w:right w:w="55" w:type="dxa"/>
         </w:tblCellMar>
-        <w:tblLook w:firstRow="0" w:noVBand="0" w:lastRow="0" w:firstColumn="0" w:lastColumn="0" w:noHBand="0" w:val="0000"/>
+        <w:tblLook w:val="0000" w:firstRow="0" w:lastRow="0" w:firstColumn="0" w:lastColumn="0" w:noHBand="0" w:noVBand="0"/>
       </w:tblPr>
       <w:tblGrid>
         <w:gridCol w:w="3733"/>
-        <w:gridCol w:w="3826"/>
+        <w:gridCol w:w="3827"/>
       </w:tblGrid>
       <w:tr>
         <w:trPr>
-          <w:trHeight w:val="189" w:hRule="atLeast"/>
+          <w:trHeight w:val="189"/>
         </w:trPr>
         <w:tc>
           <w:tcPr>
@@ -1900,14 +2015,13 @@
           <w:p>
             <w:pPr>
               <w:pStyle w:val="Default"/>
-              <w:widowControl w:val="false"/>
               <w:rPr>
                 <w:rFonts w:ascii="Arial" w:hAnsi="Arial"/>
               </w:rPr>
             </w:pPr>
             <w:r>
               <w:rPr>
-                <w:rFonts w:cs="Arial" w:ascii="Arial" w:hAnsi="Arial"/>
+                <w:rFonts w:ascii="Arial" w:hAnsi="Arial" w:cs="Arial"/>
                 <w:sz w:val="20"/>
                 <w:szCs w:val="20"/>
               </w:rPr>
@@ -1929,7 +2043,6 @@
           <w:p>
             <w:pPr>
               <w:pStyle w:val="TableContents"/>
-              <w:widowControl w:val="false"/>
               <w:jc w:val="center"/>
               <w:rPr>
                 <w:rFonts w:ascii="Arial" w:hAnsi="Arial"/>
@@ -1937,7 +2050,7 @@
             </w:pPr>
             <w:r>
               <w:rPr>
-                <w:rFonts w:eastAsia="Calibri, Calibri" w:ascii="Arial" w:hAnsi="Arial"/>
+                <w:rFonts w:ascii="Arial" w:eastAsia="Calibri, Calibri" w:hAnsi="Arial"/>
                 <w:sz w:val="20"/>
                 <w:szCs w:val="20"/>
               </w:rPr>
@@ -1945,33 +2058,33 @@
             </w:r>
             <w:r>
               <w:rPr>
-                <w:sz w:val="20"/>
-                <w:szCs w:val="20"/>
-                <w:rFonts w:eastAsia="Calibri, Calibri" w:ascii="Arial" w:hAnsi="Arial"/>
+                <w:rFonts w:ascii="Arial" w:eastAsia="Calibri, Calibri" w:hAnsi="Arial"/>
+                <w:sz w:val="20"/>
+                <w:szCs w:val="20"/>
               </w:rPr>
               <w:instrText xml:space="preserve"> MERGEFIELD kids_no </w:instrText>
             </w:r>
             <w:r>
               <w:rPr>
-                <w:sz w:val="20"/>
-                <w:szCs w:val="20"/>
-                <w:rFonts w:eastAsia="Calibri, Calibri" w:ascii="Arial" w:hAnsi="Arial"/>
+                <w:rFonts w:ascii="Arial" w:eastAsia="Calibri, Calibri" w:hAnsi="Arial"/>
+                <w:sz w:val="20"/>
+                <w:szCs w:val="20"/>
               </w:rPr>
               <w:fldChar w:fldCharType="separate"/>
             </w:r>
             <w:r>
               <w:rPr>
-                <w:sz w:val="20"/>
-                <w:szCs w:val="20"/>
-                <w:rFonts w:eastAsia="Calibri, Calibri" w:ascii="Arial" w:hAnsi="Arial"/>
+                <w:rFonts w:ascii="Arial" w:eastAsia="Calibri, Calibri" w:hAnsi="Arial"/>
+                <w:sz w:val="20"/>
+                <w:szCs w:val="20"/>
               </w:rPr>
               <w:t>«kids_no»</w:t>
             </w:r>
             <w:r>
               <w:rPr>
-                <w:sz w:val="20"/>
-                <w:szCs w:val="20"/>
-                <w:rFonts w:eastAsia="Calibri, Calibri" w:ascii="Arial" w:hAnsi="Arial"/>
+                <w:rFonts w:ascii="Arial" w:eastAsia="Calibri, Calibri" w:hAnsi="Arial"/>
+                <w:sz w:val="20"/>
+                <w:szCs w:val="20"/>
               </w:rPr>
               <w:fldChar w:fldCharType="end"/>
             </w:r>
@@ -1980,7 +2093,7 @@
       </w:tr>
       <w:tr>
         <w:trPr>
-          <w:trHeight w:val="100" w:hRule="atLeast"/>
+          <w:trHeight w:val="100"/>
         </w:trPr>
         <w:tc>
           <w:tcPr>
@@ -1993,14 +2106,13 @@
           <w:p>
             <w:pPr>
               <w:pStyle w:val="TableContents"/>
-              <w:widowControl w:val="false"/>
               <w:rPr>
                 <w:rFonts w:ascii="Arial" w:hAnsi="Arial"/>
               </w:rPr>
             </w:pPr>
             <w:r>
               <w:rPr>
-                <w:rFonts w:eastAsia="Calibri, Calibri" w:ascii="Arial" w:hAnsi="Arial"/>
+                <w:rFonts w:ascii="Arial" w:eastAsia="Calibri, Calibri" w:hAnsi="Arial"/>
                 <w:sz w:val="20"/>
                 <w:szCs w:val="20"/>
               </w:rPr>
@@ -2021,7 +2133,6 @@
           <w:p>
             <w:pPr>
               <w:pStyle w:val="TableContents"/>
-              <w:widowControl w:val="false"/>
               <w:jc w:val="center"/>
               <w:rPr>
                 <w:rFonts w:ascii="Arial" w:hAnsi="Arial"/>
@@ -2029,7 +2140,7 @@
             </w:pPr>
             <w:r>
               <w:rPr>
-                <w:rFonts w:eastAsia="Calibri, Calibri" w:ascii="Arial" w:hAnsi="Arial"/>
+                <w:rFonts w:ascii="Arial" w:eastAsia="Calibri, Calibri" w:hAnsi="Arial"/>
                 <w:sz w:val="20"/>
                 <w:szCs w:val="20"/>
               </w:rPr>
@@ -2037,33 +2148,33 @@
             </w:r>
             <w:r>
               <w:rPr>
-                <w:sz w:val="20"/>
-                <w:szCs w:val="20"/>
-                <w:rFonts w:eastAsia="Calibri, Calibri" w:ascii="Arial" w:hAnsi="Arial"/>
+                <w:rFonts w:ascii="Arial" w:eastAsia="Calibri, Calibri" w:hAnsi="Arial"/>
+                <w:sz w:val="20"/>
+                <w:szCs w:val="20"/>
               </w:rPr>
               <w:instrText xml:space="preserve"> MERGEFIELD product_name </w:instrText>
             </w:r>
             <w:r>
               <w:rPr>
-                <w:sz w:val="20"/>
-                <w:szCs w:val="20"/>
-                <w:rFonts w:eastAsia="Calibri, Calibri" w:ascii="Arial" w:hAnsi="Arial"/>
+                <w:rFonts w:ascii="Arial" w:eastAsia="Calibri, Calibri" w:hAnsi="Arial"/>
+                <w:sz w:val="20"/>
+                <w:szCs w:val="20"/>
               </w:rPr>
               <w:fldChar w:fldCharType="separate"/>
             </w:r>
             <w:r>
               <w:rPr>
-                <w:sz w:val="20"/>
-                <w:szCs w:val="20"/>
-                <w:rFonts w:eastAsia="Calibri, Calibri" w:ascii="Arial" w:hAnsi="Arial"/>
+                <w:rFonts w:ascii="Arial" w:eastAsia="Calibri, Calibri" w:hAnsi="Arial"/>
+                <w:sz w:val="20"/>
+                <w:szCs w:val="20"/>
               </w:rPr>
               <w:t>«product_name»</w:t>
             </w:r>
             <w:r>
               <w:rPr>
-                <w:sz w:val="20"/>
-                <w:szCs w:val="20"/>
-                <w:rFonts w:eastAsia="Calibri, Calibri" w:ascii="Arial" w:hAnsi="Arial"/>
+                <w:rFonts w:ascii="Arial" w:eastAsia="Calibri, Calibri" w:hAnsi="Arial"/>
+                <w:sz w:val="20"/>
+                <w:szCs w:val="20"/>
               </w:rPr>
               <w:fldChar w:fldCharType="end"/>
             </w:r>
@@ -2075,10 +2186,9 @@
       <w:pPr>
         <w:pStyle w:val="Default"/>
         <w:tabs>
-          <w:tab w:val="clear" w:pos="708"/>
-          <w:tab w:val="left" w:pos="150" w:leader="none"/>
+          <w:tab w:val="left" w:pos="150"/>
         </w:tabs>
-        <w:spacing w:before="600" w:after="0"/>
+        <w:spacing w:before="600"/>
         <w:jc w:val="right"/>
         <w:rPr>
           <w:rFonts w:ascii="Arial" w:hAnsi="Arial"/>
@@ -2086,7 +2196,7 @@
       </w:pPr>
       <w:r>
         <w:rPr>
-          <w:rFonts w:cs="Arial" w:ascii="Arial" w:hAnsi="Arial"/>
+          <w:rFonts w:ascii="Arial" w:hAnsi="Arial" w:cs="Arial"/>
           <w:color w:val="auto"/>
           <w:sz w:val="19"/>
           <w:szCs w:val="19"/>
@@ -2095,7 +2205,7 @@
       </w:r>
       <w:r>
         <w:rPr>
-          <w:rFonts w:cs="Arial" w:ascii="Arial" w:hAnsi="Arial"/>
+          <w:rFonts w:ascii="Arial" w:hAnsi="Arial" w:cs="Arial"/>
           <w:color w:val="auto"/>
           <w:sz w:val="19"/>
           <w:szCs w:val="19"/>
@@ -2107,10 +2217,9 @@
       <w:pPr>
         <w:pStyle w:val="Default"/>
         <w:tabs>
-          <w:tab w:val="clear" w:pos="708"/>
-          <w:tab w:val="left" w:pos="150" w:leader="none"/>
+          <w:tab w:val="left" w:pos="150"/>
         </w:tabs>
-        <w:spacing w:lineRule="auto" w:line="120"/>
+        <w:spacing w:line="120" w:lineRule="auto"/>
         <w:rPr>
           <w:rFonts w:ascii="Arial" w:hAnsi="Arial" w:cs="Arial"/>
           <w:color w:val="auto"/>
@@ -2118,21 +2227,12 @@
           <w:szCs w:val="13"/>
         </w:rPr>
       </w:pPr>
-      <w:r>
-        <w:rPr>
-          <w:rFonts w:cs="Arial" w:ascii="Arial" w:hAnsi="Arial"/>
-          <w:color w:val="auto"/>
-          <w:sz w:val="13"/>
-          <w:szCs w:val="13"/>
-        </w:rPr>
-      </w:r>
     </w:p>
     <w:p>
       <w:pPr>
         <w:pStyle w:val="Default"/>
         <w:tabs>
-          <w:tab w:val="clear" w:pos="708"/>
-          <w:tab w:val="left" w:pos="150" w:leader="none"/>
+          <w:tab w:val="left" w:pos="150"/>
         </w:tabs>
         <w:rPr>
           <w:rFonts w:ascii="Arial" w:hAnsi="Arial"/>
@@ -2140,39 +2240,69 @@
       </w:pPr>
       <w:r>
         <w:rPr>
-          <w:rFonts w:cs="Arial" w:ascii="Arial" w:hAnsi="Arial"/>
+          <w:rFonts w:ascii="Arial" w:hAnsi="Arial" w:cs="Arial"/>
           <w:color w:val="auto"/>
           <w:sz w:val="19"/>
           <w:szCs w:val="19"/>
         </w:rPr>
         <w:t>(podpis osoby wydającej)</w:t>
+      </w:r>
+      <w:r>
+        <w:rPr>
+          <w:rFonts w:ascii="Arial" w:hAnsi="Arial" w:cs="Arial"/>
+          <w:color w:val="auto"/>
+          <w:sz w:val="19"/>
+          <w:szCs w:val="19"/>
+        </w:rPr>
         <w:tab/>
+      </w:r>
+      <w:r>
+        <w:rPr>
+          <w:rFonts w:ascii="Arial" w:hAnsi="Arial" w:cs="Arial"/>
+          <w:color w:val="auto"/>
+          <w:sz w:val="19"/>
+          <w:szCs w:val="19"/>
+        </w:rPr>
         <w:tab/>
+      </w:r>
+      <w:r>
+        <w:rPr>
+          <w:rFonts w:ascii="Arial" w:hAnsi="Arial" w:cs="Arial"/>
+          <w:color w:val="auto"/>
+          <w:sz w:val="19"/>
+          <w:szCs w:val="19"/>
+        </w:rPr>
         <w:tab/>
+      </w:r>
+      <w:r>
+        <w:rPr>
+          <w:rFonts w:ascii="Arial" w:hAnsi="Arial" w:cs="Arial"/>
+          <w:color w:val="auto"/>
+          <w:sz w:val="19"/>
+          <w:szCs w:val="19"/>
+        </w:rPr>
         <w:tab/>
         <w:t xml:space="preserve">      (podpis osoby odbierającej)</w:t>
       </w:r>
     </w:p>
     <w:sectPr>
-      <w:type w:val="nextPage"/>
       <w:pgSz w:w="8391" w:h="11906"/>
-      <w:pgMar w:left="397" w:right="397" w:gutter="0" w:header="0" w:top="284" w:footer="0" w:bottom="284"/>
-      <w:pgNumType w:fmt="decimal"/>
-      <w:formProt w:val="false"/>
+      <w:pgMar w:top="284" w:right="397" w:bottom="284" w:left="397" w:header="0" w:footer="0" w:gutter="0"/>
+      <w:cols w:space="720"/>
+      <w:formProt w:val="0"/>
       <w:vAlign w:val="center"/>
-      <w:textDirection w:val="lrTb"/>
-      <w:docGrid w:type="default" w:linePitch="326" w:charSpace="0"/>
+      <w:docGrid w:linePitch="326"/>
     </w:sectPr>
   </w:body>
 </w:document>
 </file>
 
 <file path=word/styles.xml><?xml version="1.0" encoding="utf-8"?>
-<w:styles xmlns:w="http://schemas.openxmlformats.org/wordprocessingml/2006/main" xmlns:w14="http://schemas.microsoft.com/office/word/2010/wordml" xmlns:mc="http://schemas.openxmlformats.org/markup-compatibility/2006" mc:Ignorable="w14">
+<w:styles xmlns:mc="http://schemas.openxmlformats.org/markup-compatibility/2006" xmlns:r="http://schemas.openxmlformats.org/officeDocument/2006/relationships" xmlns:w="http://schemas.openxmlformats.org/wordprocessingml/2006/main" xmlns:w14="http://schemas.microsoft.com/office/word/2010/wordml" xmlns:w15="http://schemas.microsoft.com/office/word/2012/wordml" xmlns:w16se="http://schemas.microsoft.com/office/word/2015/wordml/symex" mc:Ignorable="w14 w15 w16se">
   <w:docDefaults>
     <w:rPrDefault>
       <w:rPr>
-        <w:rFonts w:ascii="Calibri" w:hAnsi="Calibri" w:eastAsia="Calibri" w:cs="" w:asciiTheme="minorHAnsi" w:cstheme="minorBidi" w:eastAsiaTheme="minorHAnsi" w:hAnsiTheme="minorHAnsi"/>
+        <w:rFonts w:asciiTheme="minorHAnsi" w:eastAsiaTheme="minorHAnsi" w:hAnsiTheme="minorHAnsi" w:cstheme="minorBidi"/>
         <w:sz w:val="22"/>
         <w:szCs w:val="22"/>
         <w:lang w:val="pl-PL" w:eastAsia="en-US" w:bidi="ar-SA"/>
@@ -2180,21 +2310,21 @@
     </w:rPrDefault>
     <w:pPrDefault>
       <w:pPr>
-        <w:suppressAutoHyphens w:val="true"/>
+        <w:suppressAutoHyphens/>
       </w:pPr>
     </w:pPrDefault>
   </w:docDefaults>
   <w:latentStyles w:defLockedState="0" w:defUIPriority="99" w:defSemiHidden="0" w:defUnhideWhenUsed="0" w:defQFormat="0" w:count="371">
     <w:lsdException w:name="Normal" w:uiPriority="0" w:qFormat="1"/>
     <w:lsdException w:name="heading 1" w:uiPriority="9" w:qFormat="1"/>
-    <w:lsdException w:name="heading 2" w:uiPriority="9" w:semiHidden="1" w:unhideWhenUsed="1" w:qFormat="1"/>
-    <w:lsdException w:name="heading 3" w:uiPriority="9" w:semiHidden="1" w:unhideWhenUsed="1" w:qFormat="1"/>
-    <w:lsdException w:name="heading 4" w:uiPriority="9" w:semiHidden="1" w:unhideWhenUsed="1" w:qFormat="1"/>
-    <w:lsdException w:name="heading 5" w:uiPriority="9" w:semiHidden="1" w:unhideWhenUsed="1" w:qFormat="1"/>
-    <w:lsdException w:name="heading 6" w:uiPriority="9" w:semiHidden="1" w:unhideWhenUsed="1" w:qFormat="1"/>
-    <w:lsdException w:name="heading 7" w:uiPriority="9" w:semiHidden="1" w:unhideWhenUsed="1" w:qFormat="1"/>
-    <w:lsdException w:name="heading 8" w:uiPriority="9" w:semiHidden="1" w:unhideWhenUsed="1" w:qFormat="1"/>
-    <w:lsdException w:name="heading 9" w:uiPriority="9" w:semiHidden="1" w:unhideWhenUsed="1" w:qFormat="1"/>
+    <w:lsdException w:name="heading 2" w:semiHidden="1" w:uiPriority="9" w:unhideWhenUsed="1" w:qFormat="1"/>
+    <w:lsdException w:name="heading 3" w:semiHidden="1" w:uiPriority="9" w:unhideWhenUsed="1" w:qFormat="1"/>
+    <w:lsdException w:name="heading 4" w:semiHidden="1" w:uiPriority="9" w:unhideWhenUsed="1" w:qFormat="1"/>
+    <w:lsdException w:name="heading 5" w:semiHidden="1" w:uiPriority="9" w:unhideWhenUsed="1" w:qFormat="1"/>
+    <w:lsdException w:name="heading 6" w:semiHidden="1" w:uiPriority="9" w:unhideWhenUsed="1" w:qFormat="1"/>
+    <w:lsdException w:name="heading 7" w:semiHidden="1" w:uiPriority="9" w:unhideWhenUsed="1" w:qFormat="1"/>
+    <w:lsdException w:name="heading 8" w:semiHidden="1" w:uiPriority="9" w:unhideWhenUsed="1" w:qFormat="1"/>
+    <w:lsdException w:name="heading 9" w:semiHidden="1" w:uiPriority="9" w:unhideWhenUsed="1" w:qFormat="1"/>
     <w:lsdException w:name="index 1" w:semiHidden="1" w:unhideWhenUsed="1"/>
     <w:lsdException w:name="index 2" w:semiHidden="1" w:unhideWhenUsed="1"/>
     <w:lsdException w:name="index 3" w:semiHidden="1" w:unhideWhenUsed="1"/>
@@ -2204,22 +2334,22 @@
     <w:lsdException w:name="index 7" w:semiHidden="1" w:unhideWhenUsed="1"/>
     <w:lsdException w:name="index 8" w:semiHidden="1" w:unhideWhenUsed="1"/>
     <w:lsdException w:name="index 9" w:semiHidden="1" w:unhideWhenUsed="1"/>
-    <w:lsdException w:name="toc 1" w:uiPriority="39" w:semiHidden="1" w:unhideWhenUsed="1"/>
-    <w:lsdException w:name="toc 2" w:uiPriority="39" w:semiHidden="1" w:unhideWhenUsed="1"/>
-    <w:lsdException w:name="toc 3" w:uiPriority="39" w:semiHidden="1" w:unhideWhenUsed="1"/>
-    <w:lsdException w:name="toc 4" w:uiPriority="39" w:semiHidden="1" w:unhideWhenUsed="1"/>
-    <w:lsdException w:name="toc 5" w:uiPriority="39" w:semiHidden="1" w:unhideWhenUsed="1"/>
-    <w:lsdException w:name="toc 6" w:uiPriority="39" w:semiHidden="1" w:unhideWhenUsed="1"/>
-    <w:lsdException w:name="toc 7" w:uiPriority="39" w:semiHidden="1" w:unhideWhenUsed="1"/>
-    <w:lsdException w:name="toc 8" w:uiPriority="39" w:semiHidden="1" w:unhideWhenUsed="1"/>
-    <w:lsdException w:name="toc 9" w:uiPriority="39" w:semiHidden="1" w:unhideWhenUsed="1"/>
+    <w:lsdException w:name="toc 1" w:semiHidden="1" w:uiPriority="39" w:unhideWhenUsed="1"/>
+    <w:lsdException w:name="toc 2" w:semiHidden="1" w:uiPriority="39" w:unhideWhenUsed="1"/>
+    <w:lsdException w:name="toc 3" w:semiHidden="1" w:uiPriority="39" w:unhideWhenUsed="1"/>
+    <w:lsdException w:name="toc 4" w:semiHidden="1" w:uiPriority="39" w:unhideWhenUsed="1"/>
+    <w:lsdException w:name="toc 5" w:semiHidden="1" w:uiPriority="39" w:unhideWhenUsed="1"/>
+    <w:lsdException w:name="toc 6" w:semiHidden="1" w:uiPriority="39" w:unhideWhenUsed="1"/>
+    <w:lsdException w:name="toc 7" w:semiHidden="1" w:uiPriority="39" w:unhideWhenUsed="1"/>
+    <w:lsdException w:name="toc 8" w:semiHidden="1" w:uiPriority="39" w:unhideWhenUsed="1"/>
+    <w:lsdException w:name="toc 9" w:semiHidden="1" w:uiPriority="39" w:unhideWhenUsed="1"/>
     <w:lsdException w:name="Normal Indent" w:semiHidden="1" w:unhideWhenUsed="1"/>
     <w:lsdException w:name="footnote text" w:semiHidden="1" w:unhideWhenUsed="1"/>
     <w:lsdException w:name="annotation text" w:semiHidden="1" w:unhideWhenUsed="1"/>
     <w:lsdException w:name="header" w:semiHidden="1" w:unhideWhenUsed="1"/>
     <w:lsdException w:name="footer" w:semiHidden="1" w:unhideWhenUsed="1"/>
     <w:lsdException w:name="index heading" w:semiHidden="1" w:unhideWhenUsed="1"/>
-    <w:lsdException w:name="caption" w:uiPriority="35" w:semiHidden="1" w:unhideWhenUsed="1" w:qFormat="1"/>
+    <w:lsdException w:name="caption" w:semiHidden="1" w:uiPriority="35" w:unhideWhenUsed="1" w:qFormat="1"/>
     <w:lsdException w:name="table of figures" w:semiHidden="1" w:unhideWhenUsed="1"/>
     <w:lsdException w:name="envelope address" w:semiHidden="1" w:unhideWhenUsed="1"/>
     <w:lsdException w:name="envelope return" w:semiHidden="1" w:unhideWhenUsed="1"/>
@@ -2250,7 +2380,7 @@
     <w:lsdException w:name="Title" w:uiPriority="10" w:qFormat="1"/>
     <w:lsdException w:name="Closing" w:semiHidden="1" w:unhideWhenUsed="1"/>
     <w:lsdException w:name="Signature" w:semiHidden="1" w:unhideWhenUsed="1"/>
-    <w:lsdException w:name="Default Paragraph Font" w:uiPriority="1" w:semiHidden="1" w:unhideWhenUsed="1"/>
+    <w:lsdException w:name="Default Paragraph Font" w:semiHidden="1" w:uiPriority="1" w:unhideWhenUsed="1"/>
     <w:lsdException w:name="Body Text" w:semiHidden="1" w:unhideWhenUsed="1"/>
     <w:lsdException w:name="Body Text Indent" w:semiHidden="1" w:unhideWhenUsed="1"/>
     <w:lsdException w:name="List Continue" w:semiHidden="1" w:unhideWhenUsed="1"/>
@@ -2450,8 +2580,8 @@
     <w:lsdException w:name="Subtle Reference" w:uiPriority="31" w:qFormat="1"/>
     <w:lsdException w:name="Intense Reference" w:uiPriority="32" w:qFormat="1"/>
     <w:lsdException w:name="Book Title" w:uiPriority="33" w:qFormat="1"/>
-    <w:lsdException w:name="Bibliography" w:uiPriority="37" w:semiHidden="1" w:unhideWhenUsed="1"/>
-    <w:lsdException w:name="TOC Heading" w:uiPriority="39" w:semiHidden="1" w:unhideWhenUsed="1" w:qFormat="1"/>
+    <w:lsdException w:name="Bibliography" w:semiHidden="1" w:uiPriority="37" w:unhideWhenUsed="1"/>
+    <w:lsdException w:name="TOC Heading" w:semiHidden="1" w:uiPriority="39" w:unhideWhenUsed="1" w:qFormat="1"/>
     <w:lsdException w:name="Plain Table 1" w:uiPriority="41"/>
     <w:lsdException w:name="Plain Table 2" w:uiPriority="42"/>
     <w:lsdException w:name="Plain Table 3" w:uiPriority="43"/>
@@ -2557,99 +2687,111 @@
     <w:lsdException w:name="List Table 6 Colorful Accent 6" w:uiPriority="51"/>
     <w:lsdException w:name="List Table 7 Colorful Accent 6" w:uiPriority="52"/>
   </w:latentStyles>
-  <w:style w:type="paragraph" w:styleId="Normal" w:default="1">
+  <w:style w:type="paragraph" w:default="1" w:styleId="Normalny">
     <w:name w:val="Normal"/>
     <w:qFormat/>
-    <w:rsid w:val="00542e5c"/>
+    <w:rsid w:val="00542E5C"/>
     <w:pPr>
-      <w:widowControl w:val="false"/>
-      <w:suppressAutoHyphens w:val="true"/>
-      <w:bidi w:val="0"/>
-      <w:spacing w:lineRule="auto" w:line="240" w:before="0" w:after="0"/>
-      <w:jc w:val="left"/>
+      <w:widowControl w:val="0"/>
       <w:textAlignment w:val="baseline"/>
     </w:pPr>
     <w:rPr>
-      <w:rFonts w:ascii="Times New Roman" w:hAnsi="Times New Roman" w:eastAsia="SimSun" w:cs="Arial"/>
-      <w:color w:val="auto"/>
+      <w:rFonts w:ascii="Times New Roman" w:eastAsia="SimSun" w:hAnsi="Times New Roman" w:cs="Arial"/>
       <w:kern w:val="2"/>
       <w:sz w:val="24"/>
       <w:szCs w:val="24"/>
-      <w:lang w:eastAsia="zh-CN" w:bidi="hi-IN" w:val="pl-PL"/>
+      <w:lang w:eastAsia="zh-CN" w:bidi="hi-IN"/>
     </w:rPr>
   </w:style>
-  <w:style w:type="character" w:styleId="DefaultParagraphFont" w:default="1">
+  <w:style w:type="character" w:default="1" w:styleId="Domylnaczcionkaakapitu">
     <w:name w:val="Default Paragraph Font"/>
     <w:uiPriority w:val="1"/>
     <w:semiHidden/>
     <w:unhideWhenUsed/>
-    <w:qFormat/>
-    <w:rPr/>
   </w:style>
-  <w:style w:type="character" w:styleId="NagwekZnak" w:customStyle="1">
+  <w:style w:type="table" w:default="1" w:styleId="Standardowy">
+    <w:name w:val="Normal Table"/>
+    <w:uiPriority w:val="99"/>
+    <w:semiHidden/>
+    <w:unhideWhenUsed/>
+    <w:tblPr>
+      <w:tblInd w:w="0" w:type="dxa"/>
+      <w:tblCellMar>
+        <w:top w:w="0" w:type="dxa"/>
+        <w:left w:w="108" w:type="dxa"/>
+        <w:bottom w:w="0" w:type="dxa"/>
+        <w:right w:w="108" w:type="dxa"/>
+      </w:tblCellMar>
+    </w:tblPr>
+  </w:style>
+  <w:style w:type="numbering" w:default="1" w:styleId="Bezlisty">
+    <w:name w:val="No List"/>
+    <w:uiPriority w:val="99"/>
+    <w:semiHidden/>
+    <w:unhideWhenUsed/>
+  </w:style>
+  <w:style w:type="character" w:customStyle="1" w:styleId="NagwekZnak">
     <w:name w:val="Nagłówek Znak"/>
-    <w:basedOn w:val="DefaultParagraphFont"/>
-    <w:link w:val="Header"/>
+    <w:basedOn w:val="Domylnaczcionkaakapitu"/>
+    <w:link w:val="Nagwek"/>
     <w:uiPriority w:val="99"/>
     <w:qFormat/>
     <w:rsid w:val="00602793"/>
     <w:rPr>
-      <w:rFonts w:ascii="Times New Roman" w:hAnsi="Times New Roman" w:eastAsia="SimSun" w:cs="Mangal"/>
+      <w:rFonts w:ascii="Times New Roman" w:eastAsia="SimSun" w:hAnsi="Times New Roman" w:cs="Mangal"/>
       <w:kern w:val="2"/>
       <w:sz w:val="24"/>
       <w:szCs w:val="21"/>
       <w:lang w:eastAsia="zh-CN" w:bidi="hi-IN"/>
     </w:rPr>
   </w:style>
-  <w:style w:type="character" w:styleId="StopkaZnak" w:customStyle="1">
+  <w:style w:type="character" w:customStyle="1" w:styleId="StopkaZnak">
     <w:name w:val="Stopka Znak"/>
-    <w:basedOn w:val="DefaultParagraphFont"/>
-    <w:link w:val="Footer"/>
+    <w:basedOn w:val="Domylnaczcionkaakapitu"/>
+    <w:link w:val="Stopka"/>
     <w:uiPriority w:val="99"/>
     <w:qFormat/>
     <w:rsid w:val="00602793"/>
     <w:rPr>
-      <w:rFonts w:ascii="Times New Roman" w:hAnsi="Times New Roman" w:eastAsia="SimSun" w:cs="Mangal"/>
+      <w:rFonts w:ascii="Times New Roman" w:eastAsia="SimSun" w:hAnsi="Times New Roman" w:cs="Mangal"/>
       <w:kern w:val="2"/>
       <w:sz w:val="24"/>
       <w:szCs w:val="21"/>
       <w:lang w:eastAsia="zh-CN" w:bidi="hi-IN"/>
     </w:rPr>
   </w:style>
-  <w:style w:type="paragraph" w:styleId="Heading">
+  <w:style w:type="paragraph" w:customStyle="1" w:styleId="Heading">
     <w:name w:val="Heading"/>
-    <w:basedOn w:val="Normal"/>
-    <w:next w:val="TextBody"/>
+    <w:basedOn w:val="Normalny"/>
+    <w:next w:val="Tekstpodstawowy"/>
     <w:qFormat/>
     <w:pPr>
-      <w:keepNext w:val="true"/>
+      <w:keepNext/>
       <w:spacing w:before="240" w:after="120"/>
     </w:pPr>
     <w:rPr>
-      <w:rFonts w:ascii="Liberation Sans" w:hAnsi="Liberation Sans" w:eastAsia="Microsoft YaHei" w:cs="Lucida Sans"/>
+      <w:rFonts w:ascii="Liberation Sans" w:eastAsia="Microsoft YaHei" w:hAnsi="Liberation Sans" w:cs="Lucida Sans"/>
       <w:sz w:val="28"/>
       <w:szCs w:val="28"/>
     </w:rPr>
   </w:style>
-  <w:style w:type="paragraph" w:styleId="TextBody">
+  <w:style w:type="paragraph" w:styleId="Tekstpodstawowy">
     <w:name w:val="Body Text"/>
-    <w:basedOn w:val="Normal"/>
+    <w:basedOn w:val="Normalny"/>
     <w:pPr>
-      <w:spacing w:lineRule="auto" w:line="276" w:before="0" w:after="140"/>
+      <w:spacing w:after="140" w:line="276" w:lineRule="auto"/>
     </w:pPr>
-    <w:rPr/>
   </w:style>
-  <w:style w:type="paragraph" w:styleId="List">
+  <w:style w:type="paragraph" w:styleId="Lista">
     <w:name w:val="List"/>
-    <w:basedOn w:val="TextBody"/>
-    <w:pPr/>
+    <w:basedOn w:val="Tekstpodstawowy"/>
     <w:rPr>
       <w:rFonts w:cs="Lucida Sans"/>
     </w:rPr>
   </w:style>
-  <w:style w:type="paragraph" w:styleId="Caption">
-    <w:name w:val="Caption"/>
-    <w:basedOn w:val="Normal"/>
+  <w:style w:type="paragraph" w:styleId="Legenda">
+    <w:name w:val="caption"/>
+    <w:basedOn w:val="Normalny"/>
     <w:qFormat/>
     <w:pPr>
       <w:suppressLineNumbers/>
@@ -2659,62 +2801,54 @@
       <w:rFonts w:cs="Lucida Sans"/>
       <w:i/>
       <w:iCs/>
-      <w:sz w:val="24"/>
-      <w:szCs w:val="24"/>
     </w:rPr>
   </w:style>
-  <w:style w:type="paragraph" w:styleId="Index">
+  <w:style w:type="paragraph" w:customStyle="1" w:styleId="Index">
     <w:name w:val="Index"/>
-    <w:basedOn w:val="Normal"/>
+    <w:basedOn w:val="Normalny"/>
     <w:qFormat/>
     <w:pPr>
       <w:suppressLineNumbers/>
     </w:pPr>
     <w:rPr>
       <w:rFonts w:cs="Lucida Sans"/>
-      <w:lang w:val="zxx" w:eastAsia="zxx" w:bidi="zxx"/>
     </w:rPr>
   </w:style>
-  <w:style w:type="paragraph" w:styleId="Default" w:customStyle="1">
+  <w:style w:type="paragraph" w:customStyle="1" w:styleId="Default">
     <w:name w:val="Default"/>
-    <w:basedOn w:val="Normal"/>
+    <w:basedOn w:val="Normalny"/>
     <w:qFormat/>
-    <w:rsid w:val="002b5164"/>
-    <w:pPr/>
+    <w:rsid w:val="002B5164"/>
     <w:rPr>
-      <w:rFonts w:ascii="Calibri, Calibri" w:hAnsi="Calibri, Calibri" w:eastAsia="Calibri, Calibri" w:cs="Calibri, Calibri"/>
+      <w:rFonts w:ascii="Calibri, Calibri" w:eastAsia="Calibri, Calibri" w:hAnsi="Calibri, Calibri" w:cs="Calibri, Calibri"/>
       <w:color w:val="000000"/>
     </w:rPr>
   </w:style>
-  <w:style w:type="paragraph" w:styleId="TableContents" w:customStyle="1">
+  <w:style w:type="paragraph" w:customStyle="1" w:styleId="TableContents">
     <w:name w:val="Table Contents"/>
-    <w:basedOn w:val="Normal"/>
+    <w:basedOn w:val="Normalny"/>
     <w:qFormat/>
-    <w:rsid w:val="002b5164"/>
+    <w:rsid w:val="002B5164"/>
     <w:pPr>
       <w:suppressLineNumbers/>
     </w:pPr>
-    <w:rPr/>
   </w:style>
-  <w:style w:type="paragraph" w:styleId="HeaderandFooter">
+  <w:style w:type="paragraph" w:customStyle="1" w:styleId="HeaderandFooter">
     <w:name w:val="Header and Footer"/>
-    <w:basedOn w:val="Normal"/>
+    <w:basedOn w:val="Normalny"/>
     <w:qFormat/>
-    <w:pPr/>
-    <w:rPr/>
   </w:style>
-  <w:style w:type="paragraph" w:styleId="Header">
-    <w:name w:val="Header"/>
-    <w:basedOn w:val="Normal"/>
+  <w:style w:type="paragraph" w:styleId="Nagwek">
+    <w:name w:val="header"/>
+    <w:basedOn w:val="Normalny"/>
     <w:link w:val="NagwekZnak"/>
     <w:uiPriority w:val="99"/>
     <w:unhideWhenUsed/>
     <w:rsid w:val="00602793"/>
     <w:pPr>
       <w:tabs>
-        <w:tab w:val="clear" w:pos="708"/>
-        <w:tab w:val="center" w:pos="4536" w:leader="none"/>
-        <w:tab w:val="right" w:pos="9072" w:leader="none"/>
+        <w:tab w:val="center" w:pos="4536"/>
+        <w:tab w:val="right" w:pos="9072"/>
       </w:tabs>
     </w:pPr>
     <w:rPr>
@@ -2722,45 +2856,23 @@
       <w:szCs w:val="21"/>
     </w:rPr>
   </w:style>
-  <w:style w:type="paragraph" w:styleId="Footer">
-    <w:name w:val="Footer"/>
-    <w:basedOn w:val="Normal"/>
+  <w:style w:type="paragraph" w:styleId="Stopka">
+    <w:name w:val="footer"/>
+    <w:basedOn w:val="Normalny"/>
     <w:link w:val="StopkaZnak"/>
     <w:uiPriority w:val="99"/>
     <w:unhideWhenUsed/>
     <w:rsid w:val="00602793"/>
     <w:pPr>
       <w:tabs>
-        <w:tab w:val="clear" w:pos="708"/>
-        <w:tab w:val="center" w:pos="4536" w:leader="none"/>
-        <w:tab w:val="right" w:pos="9072" w:leader="none"/>
+        <w:tab w:val="center" w:pos="4536"/>
+        <w:tab w:val="right" w:pos="9072"/>
       </w:tabs>
     </w:pPr>
     <w:rPr>
       <w:rFonts w:cs="Mangal"/>
       <w:szCs w:val="21"/>
     </w:rPr>
-  </w:style>
-  <w:style w:type="numbering" w:styleId="NoList" w:default="1">
-    <w:name w:val="No List"/>
-    <w:uiPriority w:val="99"/>
-    <w:semiHidden/>
-    <w:unhideWhenUsed/>
-    <w:qFormat/>
-  </w:style>
-  <w:style w:type="table" w:default="1" w:styleId="Standardowy">
-    <w:name w:val="Normal Table"/>
-    <w:uiPriority w:val="99"/>
-    <w:semiHidden/>
-    <w:unhideWhenUsed/>
-    <w:tblPr>
-      <w:tblCellMar>
-        <w:top w:w="0" w:type="dxa"/>
-        <w:left w:w="108" w:type="dxa"/>
-        <w:bottom w:w="0" w:type="dxa"/>
-        <w:right w:w="108" w:type="dxa"/>
-      </w:tblCellMar>
-    </w:tblPr>
   </w:style>
 </w:styles>
 </file>
@@ -3031,7 +3143,7 @@
 </file>
 
 <file path=customXml/itemProps1.xml><?xml version="1.0" encoding="utf-8"?>
-<ds:datastoreItem xmlns:ds="http://schemas.openxmlformats.org/officeDocument/2006/customXml" ds:itemID="{53B95128-A6F8-48A5-808A-DACB70D0A4A4}">
+<ds:datastoreItem xmlns:ds="http://schemas.openxmlformats.org/officeDocument/2006/customXml" ds:itemID="{57C30487-FC0A-42F9-8F02-FE77A58A3CE8}">
   <ds:schemaRefs>
     <ds:schemaRef ds:uri="http://schemas.openxmlformats.org/officeDocument/2006/bibliography"/>
   </ds:schemaRefs>

</xml_diff>

<commit_message>
Setup redis and worker, for queueing task, create separate task for creating deliveries. Create new route for getting status of the task.
</commit_message>
<xml_diff>
--- a/mergefield_docs_templates/wz.docx
+++ b/mergefield_docs_templates/wz.docx
@@ -2,6 +2,7 @@
 <file path=word/document.xml><?xml version="1.0" encoding="utf-8"?>
 <w:document xmlns:wpc="http://schemas.microsoft.com/office/word/2010/wordprocessingCanvas" xmlns:cx="http://schemas.microsoft.com/office/drawing/2014/chartex" xmlns:cx1="http://schemas.microsoft.com/office/drawing/2015/9/8/chartex" xmlns:mc="http://schemas.openxmlformats.org/markup-compatibility/2006" xmlns:o="urn:schemas-microsoft-com:office:office" xmlns:r="http://schemas.openxmlformats.org/officeDocument/2006/relationships" xmlns:m="http://schemas.openxmlformats.org/officeDocument/2006/math" xmlns:v="urn:schemas-microsoft-com:vml" xmlns:wp14="http://schemas.microsoft.com/office/word/2010/wordprocessingDrawing" xmlns:wp="http://schemas.openxmlformats.org/drawingml/2006/wordprocessingDrawing" xmlns:w10="urn:schemas-microsoft-com:office:word" xmlns:w="http://schemas.openxmlformats.org/wordprocessingml/2006/main" xmlns:w14="http://schemas.microsoft.com/office/word/2010/wordml" xmlns:w15="http://schemas.microsoft.com/office/word/2012/wordml" xmlns:w16se="http://schemas.microsoft.com/office/word/2015/wordml/symex" xmlns:wpg="http://schemas.microsoft.com/office/word/2010/wordprocessingGroup" xmlns:wpi="http://schemas.microsoft.com/office/word/2010/wordprocessingInk" xmlns:wne="http://schemas.microsoft.com/office/word/2006/wordml" xmlns:wps="http://schemas.microsoft.com/office/word/2010/wordprocessingShape" mc:Ignorable="w14 w15 w16se wp14">
   <w:body>
+    <w:bookmarkStart w:id="0" w:name="_GoBack"/>
     <w:p>
       <w:pPr>
         <w:pStyle w:val="Default"/>
@@ -100,6 +101,7 @@
         <w:fldChar w:fldCharType="end"/>
       </w:r>
     </w:p>
+    <w:bookmarkEnd w:id="0"/>
     <w:p>
       <w:pPr>
         <w:pStyle w:val="Default"/>
@@ -310,15 +312,7 @@
                 <w:sz w:val="20"/>
                 <w:szCs w:val="20"/>
               </w:rPr>
-              <w:t xml:space="preserve">Tel.: 661 67 19 </w:t>
-            </w:r>
-            <w:r>
-              <w:rPr>
-                <w:rFonts w:ascii="Arial" w:hAnsi="Arial" w:cs="Arial"/>
-                <w:sz w:val="20"/>
-                <w:szCs w:val="20"/>
-              </w:rPr>
-              <w:t>88</w:t>
+              <w:t>Tel.: 661 67 19 88</w:t>
             </w:r>
           </w:p>
           <w:p>
@@ -582,27 +576,7 @@
                 <w:szCs w:val="20"/>
                 <w:lang w:val="en-US"/>
               </w:rPr>
-              <w:t>«</w:t>
-            </w:r>
-            <w:proofErr w:type="spellStart"/>
-            <w:r>
-              <w:rPr>
-                <w:rFonts w:ascii="Arial" w:hAnsi="Arial" w:cs="Arial"/>
-                <w:sz w:val="20"/>
-                <w:szCs w:val="20"/>
-                <w:lang w:val="en-US"/>
-              </w:rPr>
-              <w:t>regon</w:t>
-            </w:r>
-            <w:proofErr w:type="spellEnd"/>
-            <w:r>
-              <w:rPr>
-                <w:rFonts w:ascii="Arial" w:hAnsi="Arial" w:cs="Arial"/>
-                <w:sz w:val="20"/>
-                <w:szCs w:val="20"/>
-                <w:lang w:val="en-US"/>
-              </w:rPr>
-              <w:t>»</w:t>
+              <w:t>«regon»</w:t>
             </w:r>
             <w:r>
               <w:rPr>
@@ -806,15 +780,7 @@
                 <w:sz w:val="20"/>
                 <w:szCs w:val="20"/>
               </w:rPr>
-              <w:t xml:space="preserve">Liczba </w:t>
-            </w:r>
-            <w:r>
-              <w:rPr>
-                <w:rFonts w:ascii="Arial" w:hAnsi="Arial" w:cs="Arial"/>
-                <w:sz w:val="20"/>
-                <w:szCs w:val="20"/>
-              </w:rPr>
-              <w:t>porcji:</w:t>
+              <w:t>Liczba porcji:</w:t>
             </w:r>
           </w:p>
         </w:tc>
@@ -1117,16 +1083,7 @@
           <w:sz w:val="19"/>
           <w:szCs w:val="19"/>
         </w:rPr>
-        <w:t>(podpis osoby</w:t>
-      </w:r>
-      <w:r>
-        <w:rPr>
-          <w:rFonts w:ascii="Arial" w:hAnsi="Arial" w:cs="Arial"/>
-          <w:color w:val="auto"/>
-          <w:sz w:val="19"/>
-          <w:szCs w:val="19"/>
-        </w:rPr>
-        <w:t xml:space="preserve"> wydającej)</w:t>
+        <w:t>(podpis osoby wydającej)</w:t>
       </w:r>
       <w:r>
         <w:rPr>
@@ -1172,7 +1129,7 @@
         <w:tabs>
           <w:tab w:val="left" w:pos="150"/>
         </w:tabs>
-        <w:spacing w:before="1440"/>
+        <w:spacing w:before="1320"/>
         <w:jc w:val="right"/>
         <w:rPr>
           <w:rFonts w:ascii="Arial" w:hAnsi="Arial"/>
@@ -1266,8 +1223,6 @@
         </w:rPr>
         <w:fldChar w:fldCharType="end"/>
       </w:r>
-      <w:bookmarkStart w:id="0" w:name="_GoBack"/>
-      <w:bookmarkEnd w:id="0"/>
     </w:p>
     <w:p>
       <w:pPr>
@@ -1424,16 +1379,7 @@
                 <w:szCs w:val="20"/>
                 <w:u w:val="single"/>
               </w:rPr>
-              <w:t>r</w:t>
-            </w:r>
-            <w:r>
-              <w:rPr>
-                <w:rFonts w:ascii="Arial" w:hAnsi="Arial" w:cs="Arial"/>
-                <w:sz w:val="20"/>
-                <w:szCs w:val="20"/>
-                <w:u w:val="single"/>
-              </w:rPr>
-              <w:t>ykoprogramdlaszkol@gmail.com</w:t>
+              <w:t>rykoprogramdlaszkol@gmail.com</w:t>
             </w:r>
           </w:p>
           <w:p>
@@ -1713,27 +1659,7 @@
                 <w:szCs w:val="20"/>
                 <w:lang w:val="en-US"/>
               </w:rPr>
-              <w:t>«</w:t>
-            </w:r>
-            <w:proofErr w:type="spellStart"/>
-            <w:r>
-              <w:rPr>
-                <w:rFonts w:ascii="Arial" w:hAnsi="Arial" w:cs="Arial"/>
-                <w:sz w:val="20"/>
-                <w:szCs w:val="20"/>
-                <w:lang w:val="en-US"/>
-              </w:rPr>
-              <w:t>regon</w:t>
-            </w:r>
-            <w:proofErr w:type="spellEnd"/>
-            <w:r>
-              <w:rPr>
-                <w:rFonts w:ascii="Arial" w:hAnsi="Arial" w:cs="Arial"/>
-                <w:sz w:val="20"/>
-                <w:szCs w:val="20"/>
-                <w:lang w:val="en-US"/>
-              </w:rPr>
-              <w:t>»</w:t>
+              <w:t>«regon»</w:t>
             </w:r>
             <w:r>
               <w:rPr>
@@ -1937,29 +1863,7 @@
           <w:sz w:val="20"/>
           <w:szCs w:val="20"/>
         </w:rPr>
-        <w:t>«</w:t>
-      </w:r>
-      <w:proofErr w:type="spellStart"/>
-      <w:r>
-        <w:rPr>
-          <w:rFonts w:ascii="Arial" w:hAnsi="Arial" w:cs="Arial"/>
-          <w:b/>
-          <w:bCs/>
-          <w:sz w:val="20"/>
-          <w:szCs w:val="20"/>
-        </w:rPr>
-        <w:t>record_title</w:t>
-      </w:r>
-      <w:proofErr w:type="spellEnd"/>
-      <w:r>
-        <w:rPr>
-          <w:rFonts w:ascii="Arial" w:hAnsi="Arial" w:cs="Arial"/>
-          <w:b/>
-          <w:bCs/>
-          <w:sz w:val="20"/>
-          <w:szCs w:val="20"/>
-        </w:rPr>
-        <w:t>»</w:t>
+        <w:t>«record_title»</w:t>
       </w:r>
       <w:r>
         <w:rPr>
@@ -2201,16 +2105,7 @@
           <w:sz w:val="19"/>
           <w:szCs w:val="19"/>
         </w:rPr>
-        <w:t>…</w:t>
-      </w:r>
-      <w:r>
-        <w:rPr>
-          <w:rFonts w:ascii="Arial" w:hAnsi="Arial" w:cs="Arial"/>
-          <w:color w:val="auto"/>
-          <w:sz w:val="19"/>
-          <w:szCs w:val="19"/>
-        </w:rPr>
-        <w:t xml:space="preserve">.................................................                                      …................................................. </w:t>
+        <w:t xml:space="preserve">….................................................                                      …................................................. </w:t>
       </w:r>
     </w:p>
     <w:p>
@@ -2287,7 +2182,7 @@
     </w:p>
     <w:sectPr>
       <w:pgSz w:w="8391" w:h="11906"/>
-      <w:pgMar w:top="284" w:right="397" w:bottom="284" w:left="397" w:header="0" w:footer="0" w:gutter="0"/>
+      <w:pgMar w:top="238" w:right="397" w:bottom="284" w:left="397" w:header="0" w:footer="0" w:gutter="0"/>
       <w:cols w:space="720"/>
       <w:formProt w:val="0"/>
       <w:vAlign w:val="center"/>
@@ -3143,7 +3038,7 @@
 </file>
 
 <file path=customXml/itemProps1.xml><?xml version="1.0" encoding="utf-8"?>
-<ds:datastoreItem xmlns:ds="http://schemas.openxmlformats.org/officeDocument/2006/customXml" ds:itemID="{57C30487-FC0A-42F9-8F02-FE77A58A3CE8}">
+<ds:datastoreItem xmlns:ds="http://schemas.openxmlformats.org/officeDocument/2006/customXml" ds:itemID="{E7075DA6-FA29-4C57-9D22-2B3A6F6530C0}">
   <ds:schemaRefs>
     <ds:schemaRef ds:uri="http://schemas.openxmlformats.org/officeDocument/2006/bibliography"/>
   </ds:schemaRefs>

</xml_diff>

<commit_message>
Add number of records and change generation method for pdf
</commit_message>
<xml_diff>
--- a/mergefield_docs_templates/wz.docx
+++ b/mergefield_docs_templates/wz.docx
@@ -2,13 +2,13 @@
 <file path=word/document.xml><?xml version="1.0" encoding="utf-8"?>
 <w:document xmlns:wpc="http://schemas.microsoft.com/office/word/2010/wordprocessingCanvas" xmlns:cx="http://schemas.microsoft.com/office/drawing/2014/chartex" xmlns:cx1="http://schemas.microsoft.com/office/drawing/2015/9/8/chartex" xmlns:mc="http://schemas.openxmlformats.org/markup-compatibility/2006" xmlns:o="urn:schemas-microsoft-com:office:office" xmlns:r="http://schemas.openxmlformats.org/officeDocument/2006/relationships" xmlns:m="http://schemas.openxmlformats.org/officeDocument/2006/math" xmlns:v="urn:schemas-microsoft-com:vml" xmlns:wp14="http://schemas.microsoft.com/office/word/2010/wordprocessingDrawing" xmlns:wp="http://schemas.openxmlformats.org/drawingml/2006/wordprocessingDrawing" xmlns:w10="urn:schemas-microsoft-com:office:word" xmlns:w="http://schemas.openxmlformats.org/wordprocessingml/2006/main" xmlns:w14="http://schemas.microsoft.com/office/word/2010/wordml" xmlns:w15="http://schemas.microsoft.com/office/word/2012/wordml" xmlns:w16se="http://schemas.microsoft.com/office/word/2015/wordml/symex" xmlns:wpg="http://schemas.microsoft.com/office/word/2010/wordprocessingGroup" xmlns:wpi="http://schemas.microsoft.com/office/word/2010/wordprocessingInk" xmlns:wne="http://schemas.microsoft.com/office/word/2006/wordml" xmlns:wps="http://schemas.microsoft.com/office/word/2010/wordprocessingShape" mc:Ignorable="w14 w15 w16se wp14">
   <w:body>
-    <w:bookmarkStart w:id="0" w:name="_GoBack"/>
     <w:p>
       <w:pPr>
         <w:pStyle w:val="Default"/>
         <w:jc w:val="right"/>
         <w:rPr>
           <w:rFonts w:ascii="Arial" w:hAnsi="Arial"/>
+          <w:lang w:val="en-US"/>
         </w:rPr>
       </w:pPr>
       <w:r>
@@ -24,6 +24,7 @@
           <w:rFonts w:ascii="Arial" w:hAnsi="Arial" w:cs="Arial"/>
           <w:sz w:val="20"/>
           <w:szCs w:val="20"/>
+          <w:lang w:val="en-US"/>
         </w:rPr>
         <w:instrText xml:space="preserve"> MERGEFIELD city </w:instrText>
       </w:r>
@@ -40,6 +41,7 @@
           <w:rFonts w:ascii="Arial" w:hAnsi="Arial" w:cs="Arial"/>
           <w:sz w:val="20"/>
           <w:szCs w:val="20"/>
+          <w:lang w:val="en-US"/>
         </w:rPr>
         <w:t>«city»</w:t>
       </w:r>
@@ -73,6 +75,7 @@
           <w:rFonts w:ascii="Arial" w:hAnsi="Arial" w:cs="Arial"/>
           <w:sz w:val="20"/>
           <w:szCs w:val="20"/>
+          <w:lang w:val="en-US"/>
         </w:rPr>
         <w:instrText xml:space="preserve"> MERGEFIELD current_date </w:instrText>
       </w:r>
@@ -89,6 +92,7 @@
           <w:rFonts w:ascii="Arial" w:hAnsi="Arial" w:cs="Arial"/>
           <w:sz w:val="20"/>
           <w:szCs w:val="20"/>
+          <w:lang w:val="en-US"/>
         </w:rPr>
         <w:t>«current_date»</w:t>
       </w:r>
@@ -101,13 +105,13 @@
         <w:fldChar w:fldCharType="end"/>
       </w:r>
     </w:p>
-    <w:bookmarkEnd w:id="0"/>
     <w:p>
       <w:pPr>
         <w:pStyle w:val="Default"/>
         <w:jc w:val="center"/>
         <w:rPr>
           <w:rFonts w:ascii="Arial" w:hAnsi="Arial"/>
+          <w:lang w:val="en-US"/>
         </w:rPr>
       </w:pPr>
       <w:r>
@@ -158,6 +162,73 @@
         <w:t>Wydania</w:t>
       </w:r>
       <w:proofErr w:type="spellEnd"/>
+      <w:r>
+        <w:rPr>
+          <w:rFonts w:ascii="Arial" w:hAnsi="Arial" w:cs="Arial"/>
+          <w:b/>
+          <w:bCs/>
+          <w:sz w:val="20"/>
+          <w:szCs w:val="20"/>
+          <w:lang w:val="en-US"/>
+        </w:rPr>
+        <w:t xml:space="preserve"> - </w:t>
+      </w:r>
+      <w:r>
+        <w:rPr>
+          <w:rFonts w:ascii="Arial" w:hAnsi="Arial" w:cs="Arial"/>
+          <w:b/>
+          <w:bCs/>
+          <w:sz w:val="20"/>
+          <w:szCs w:val="20"/>
+          <w:lang w:val="en-US"/>
+        </w:rPr>
+        <w:fldChar w:fldCharType="begin"/>
+      </w:r>
+      <w:r>
+        <w:rPr>
+          <w:rFonts w:ascii="Arial" w:hAnsi="Arial" w:cs="Arial"/>
+          <w:b/>
+          <w:bCs/>
+          <w:sz w:val="20"/>
+          <w:szCs w:val="20"/>
+          <w:lang w:val="en-US"/>
+        </w:rPr>
+        <w:instrText xml:space="preserve"> MERGEFIELD  record_number  \* MERGEFORMAT </w:instrText>
+      </w:r>
+      <w:r>
+        <w:rPr>
+          <w:rFonts w:ascii="Arial" w:hAnsi="Arial" w:cs="Arial"/>
+          <w:b/>
+          <w:bCs/>
+          <w:sz w:val="20"/>
+          <w:szCs w:val="20"/>
+          <w:lang w:val="en-US"/>
+        </w:rPr>
+        <w:fldChar w:fldCharType="separate"/>
+      </w:r>
+      <w:r>
+        <w:rPr>
+          <w:rFonts w:ascii="Arial" w:hAnsi="Arial" w:cs="Arial"/>
+          <w:b/>
+          <w:bCs/>
+          <w:noProof/>
+          <w:sz w:val="20"/>
+          <w:szCs w:val="20"/>
+          <w:lang w:val="en-US"/>
+        </w:rPr>
+        <w:t>«record_number»</w:t>
+      </w:r>
+      <w:r>
+        <w:rPr>
+          <w:rFonts w:ascii="Arial" w:hAnsi="Arial" w:cs="Arial"/>
+          <w:b/>
+          <w:bCs/>
+          <w:sz w:val="20"/>
+          <w:szCs w:val="20"/>
+          <w:lang w:val="en-US"/>
+        </w:rPr>
+        <w:fldChar w:fldCharType="end"/>
+      </w:r>
     </w:p>
     <w:p>
       <w:pPr>
@@ -327,7 +398,6 @@
                 <w:rFonts w:ascii="Arial" w:hAnsi="Arial" w:cs="Arial"/>
                 <w:sz w:val="20"/>
                 <w:szCs w:val="20"/>
-                <w:lang w:val="en-US"/>
               </w:rPr>
               <w:t>NIP: 929-10-27-094</w:t>
             </w:r>
@@ -1050,6 +1120,8 @@
         </w:rPr>
         <w:t xml:space="preserve">….................................................                                      …................................................. </w:t>
       </w:r>
+      <w:bookmarkStart w:id="0" w:name="_GoBack"/>
+      <w:bookmarkEnd w:id="0"/>
     </w:p>
     <w:p>
       <w:pPr>
@@ -1133,6 +1205,7 @@
         <w:jc w:val="right"/>
         <w:rPr>
           <w:rFonts w:ascii="Arial" w:hAnsi="Arial"/>
+          <w:lang w:val="en-US"/>
         </w:rPr>
       </w:pPr>
       <w:r>
@@ -1148,6 +1221,7 @@
           <w:rFonts w:ascii="Arial" w:hAnsi="Arial" w:cs="Arial"/>
           <w:sz w:val="20"/>
           <w:szCs w:val="20"/>
+          <w:lang w:val="en-US"/>
         </w:rPr>
         <w:instrText xml:space="preserve"> MERGEFIELD city </w:instrText>
       </w:r>
@@ -1164,6 +1238,7 @@
           <w:rFonts w:ascii="Arial" w:hAnsi="Arial" w:cs="Arial"/>
           <w:sz w:val="20"/>
           <w:szCs w:val="20"/>
+          <w:lang w:val="en-US"/>
         </w:rPr>
         <w:t>«city»</w:t>
       </w:r>
@@ -1180,6 +1255,7 @@
           <w:rFonts w:ascii="Arial" w:hAnsi="Arial" w:cs="Arial"/>
           <w:sz w:val="20"/>
           <w:szCs w:val="20"/>
+          <w:lang w:val="en-US"/>
         </w:rPr>
         <w:t xml:space="preserve">, </w:t>
       </w:r>
@@ -1196,6 +1272,7 @@
           <w:rFonts w:ascii="Arial" w:hAnsi="Arial" w:cs="Arial"/>
           <w:sz w:val="20"/>
           <w:szCs w:val="20"/>
+          <w:lang w:val="en-US"/>
         </w:rPr>
         <w:instrText xml:space="preserve"> MERGEFIELD current_date </w:instrText>
       </w:r>
@@ -1212,6 +1289,7 @@
           <w:rFonts w:ascii="Arial" w:hAnsi="Arial" w:cs="Arial"/>
           <w:sz w:val="20"/>
           <w:szCs w:val="20"/>
+          <w:lang w:val="en-US"/>
         </w:rPr>
         <w:t>«current_date»</w:t>
       </w:r>
@@ -1230,6 +1308,7 @@
         <w:jc w:val="center"/>
         <w:rPr>
           <w:rFonts w:ascii="Arial" w:hAnsi="Arial"/>
+          <w:lang w:val="en-US"/>
         </w:rPr>
       </w:pPr>
       <w:r>
@@ -1239,8 +1318,124 @@
           <w:bCs/>
           <w:sz w:val="20"/>
           <w:szCs w:val="20"/>
-        </w:rPr>
-        <w:t>WZ- Dokument Wydania</w:t>
+          <w:lang w:val="en-US"/>
+        </w:rPr>
+        <w:t xml:space="preserve">WZ- </w:t>
+      </w:r>
+      <w:proofErr w:type="spellStart"/>
+      <w:r>
+        <w:rPr>
+          <w:rFonts w:ascii="Arial" w:hAnsi="Arial" w:cs="Arial"/>
+          <w:b/>
+          <w:bCs/>
+          <w:sz w:val="20"/>
+          <w:szCs w:val="20"/>
+          <w:lang w:val="en-US"/>
+        </w:rPr>
+        <w:t>Dokument</w:t>
+      </w:r>
+      <w:proofErr w:type="spellEnd"/>
+      <w:r>
+        <w:rPr>
+          <w:rFonts w:ascii="Arial" w:hAnsi="Arial" w:cs="Arial"/>
+          <w:b/>
+          <w:bCs/>
+          <w:sz w:val="20"/>
+          <w:szCs w:val="20"/>
+          <w:lang w:val="en-US"/>
+        </w:rPr>
+        <w:t xml:space="preserve"> </w:t>
+      </w:r>
+      <w:proofErr w:type="spellStart"/>
+      <w:r>
+        <w:rPr>
+          <w:rFonts w:ascii="Arial" w:hAnsi="Arial" w:cs="Arial"/>
+          <w:b/>
+          <w:bCs/>
+          <w:sz w:val="20"/>
+          <w:szCs w:val="20"/>
+          <w:lang w:val="en-US"/>
+        </w:rPr>
+        <w:t>Wydania</w:t>
+      </w:r>
+      <w:proofErr w:type="spellEnd"/>
+      <w:r>
+        <w:rPr>
+          <w:rFonts w:ascii="Arial" w:hAnsi="Arial" w:cs="Arial"/>
+          <w:b/>
+          <w:bCs/>
+          <w:sz w:val="20"/>
+          <w:szCs w:val="20"/>
+          <w:lang w:val="en-US"/>
+        </w:rPr>
+        <w:t xml:space="preserve"> -</w:t>
+      </w:r>
+      <w:r>
+        <w:rPr>
+          <w:rFonts w:ascii="Arial" w:hAnsi="Arial" w:cs="Arial"/>
+          <w:b/>
+          <w:bCs/>
+          <w:sz w:val="20"/>
+          <w:szCs w:val="20"/>
+          <w:lang w:val="en-US"/>
+        </w:rPr>
+        <w:t xml:space="preserve"> </w:t>
+      </w:r>
+      <w:r>
+        <w:rPr>
+          <w:rFonts w:ascii="Arial" w:hAnsi="Arial" w:cs="Arial"/>
+          <w:b/>
+          <w:bCs/>
+          <w:sz w:val="20"/>
+          <w:szCs w:val="20"/>
+          <w:lang w:val="en-US"/>
+        </w:rPr>
+        <w:fldChar w:fldCharType="begin"/>
+      </w:r>
+      <w:r>
+        <w:rPr>
+          <w:rFonts w:ascii="Arial" w:hAnsi="Arial" w:cs="Arial"/>
+          <w:b/>
+          <w:bCs/>
+          <w:sz w:val="20"/>
+          <w:szCs w:val="20"/>
+          <w:lang w:val="en-US"/>
+        </w:rPr>
+        <w:instrText xml:space="preserve"> MERGEFIELD  record_number  \* MERGEFORMAT </w:instrText>
+      </w:r>
+      <w:r>
+        <w:rPr>
+          <w:rFonts w:ascii="Arial" w:hAnsi="Arial" w:cs="Arial"/>
+          <w:b/>
+          <w:bCs/>
+          <w:sz w:val="20"/>
+          <w:szCs w:val="20"/>
+          <w:lang w:val="en-US"/>
+        </w:rPr>
+        <w:fldChar w:fldCharType="separate"/>
+      </w:r>
+      <w:r>
+        <w:rPr>
+          <w:rFonts w:ascii="Arial" w:hAnsi="Arial" w:cs="Arial"/>
+          <w:b/>
+          <w:bCs/>
+          <w:noProof/>
+          <w:sz w:val="20"/>
+          <w:szCs w:val="20"/>
+          <w:lang w:val="en-US"/>
+        </w:rPr>
+        <w:t>«record_number»</w:t>
+      </w:r>
+      <w:r>
+        <w:rPr>
+          <w:rFonts w:ascii="Arial" w:hAnsi="Arial" w:cs="Arial"/>
+          <w:b/>
+          <w:bCs/>
+          <w:sz w:val="20"/>
+          <w:szCs w:val="20"/>
+          <w:lang w:val="en-US"/>
+        </w:rPr>
+        <w:fldChar w:fldCharType="end"/>
       </w:r>
     </w:p>
     <w:p>
@@ -1249,6 +1444,7 @@
         <w:jc w:val="center"/>
         <w:rPr>
           <w:rFonts w:ascii="Arial" w:hAnsi="Arial"/>
+          <w:lang w:val="en-US"/>
         </w:rPr>
       </w:pPr>
       <w:r>
@@ -1258,8 +1454,20 @@
           <w:bCs/>
           <w:sz w:val="20"/>
           <w:szCs w:val="20"/>
-        </w:rPr>
-        <w:t xml:space="preserve"> KOPIA</w:t>
+          <w:lang w:val="en-US"/>
+        </w:rPr>
+        <w:t xml:space="preserve"> </w:t>
+      </w:r>
+      <w:r>
+        <w:rPr>
+          <w:rFonts w:ascii="Arial" w:hAnsi="Arial" w:cs="Arial"/>
+          <w:b/>
+          <w:bCs/>
+          <w:sz w:val="20"/>
+          <w:szCs w:val="20"/>
+          <w:lang w:val="en-US"/>
+        </w:rPr>
+        <w:t>KOPIA</w:t>
       </w:r>
     </w:p>
     <w:tbl>
@@ -3038,7 +3246,7 @@
 </file>
 
 <file path=customXml/itemProps1.xml><?xml version="1.0" encoding="utf-8"?>
-<ds:datastoreItem xmlns:ds="http://schemas.openxmlformats.org/officeDocument/2006/customXml" ds:itemID="{E7075DA6-FA29-4C57-9D22-2B3A6F6530C0}">
+<ds:datastoreItem xmlns:ds="http://schemas.openxmlformats.org/officeDocument/2006/customXml" ds:itemID="{FA289F87-F2E1-4451-ADF1-6F69D3F344DC}">
   <ds:schemaRefs>
     <ds:schemaRef ds:uri="http://schemas.openxmlformats.org/officeDocument/2006/bibliography"/>
   </ds:schemaRefs>

</xml_diff>